<commit_message>
Group By , SubQueries, Views
</commit_message>
<xml_diff>
--- a/15thNovember/Stored Procedures - Functions Demos.docx
+++ b/15thNovember/Stored Procedures - Functions Demos.docx
@@ -3,8 +3,13 @@
 <w:document xmlns:wpc="http://schemas.microsoft.com/office/word/2010/wordprocessingCanvas" xmlns:mc="http://schemas.openxmlformats.org/markup-compatibility/2006" xmlns:o="urn:schemas-microsoft-com:office:office" xmlns:r="http://schemas.openxmlformats.org/officeDocument/2006/relationships" xmlns:m="http://schemas.openxmlformats.org/officeDocument/2006/math" xmlns:v="urn:schemas-microsoft-com:vml" xmlns:wp14="http://schemas.microsoft.com/office/word/2010/wordprocessingDrawing" xmlns:wp="http://schemas.openxmlformats.org/drawingml/2006/wordprocessingDrawing" xmlns:w10="urn:schemas-microsoft-com:office:word" xmlns:w="http://schemas.openxmlformats.org/wordprocessingml/2006/main" xmlns:w14="http://schemas.microsoft.com/office/word/2010/wordml" xmlns:wpg="http://schemas.microsoft.com/office/word/2010/wordprocessingGroup" xmlns:wpi="http://schemas.microsoft.com/office/word/2010/wordprocessingInk" xmlns:wne="http://schemas.microsoft.com/office/word/2006/wordml" xmlns:wps="http://schemas.microsoft.com/office/word/2010/wordprocessingShape" mc:Ignorable="w14 wp14">
   <w:body>
     <w:p>
-      <w:r>
-        <w:t>Sql &gt; Language used to work with RDBMS</w:t>
+      <w:proofErr w:type="spellStart"/>
+      <w:r>
+        <w:t>Sql</w:t>
+      </w:r>
+      <w:proofErr w:type="spellEnd"/>
+      <w:r>
+        <w:t xml:space="preserve"> &gt; Language used to work with RDBMS</w:t>
       </w:r>
     </w:p>
     <w:p>
@@ -19,7 +24,15 @@
     </w:p>
     <w:p>
       <w:r>
-        <w:t>DML &gt;  insert delete update</w:t>
+        <w:t xml:space="preserve">DML </w:t>
+      </w:r>
+      <w:proofErr w:type="gramStart"/>
+      <w:r>
+        <w:t>&gt;  insert</w:t>
+      </w:r>
+      <w:proofErr w:type="gramEnd"/>
+      <w:r>
+        <w:t xml:space="preserve"> delete update</w:t>
       </w:r>
     </w:p>
     <w:p/>
@@ -82,6 +95,7 @@
           <w:highlight w:val="white"/>
         </w:rPr>
       </w:pPr>
+      <w:proofErr w:type="gramStart"/>
       <w:r>
         <w:rPr>
           <w:rFonts w:ascii="Consolas" w:hAnsi="Consolas" w:cs="Consolas"/>
@@ -92,6 +106,7 @@
         </w:rPr>
         <w:t>select</w:t>
       </w:r>
+      <w:proofErr w:type="gramEnd"/>
       <w:r>
         <w:rPr>
           <w:rFonts w:ascii="Consolas" w:hAnsi="Consolas" w:cs="Consolas"/>
@@ -157,6 +172,7 @@
           <w:highlight w:val="white"/>
         </w:rPr>
       </w:pPr>
+      <w:proofErr w:type="gramStart"/>
       <w:r>
         <w:rPr>
           <w:rFonts w:ascii="Consolas" w:hAnsi="Consolas" w:cs="Consolas"/>
@@ -167,6 +183,7 @@
         </w:rPr>
         <w:t>insert</w:t>
       </w:r>
+      <w:proofErr w:type="gramEnd"/>
       <w:r>
         <w:rPr>
           <w:rFonts w:ascii="Consolas" w:hAnsi="Consolas" w:cs="Consolas"/>
@@ -372,6 +389,7 @@
           <w:highlight w:val="white"/>
         </w:rPr>
       </w:pPr>
+      <w:proofErr w:type="gramStart"/>
       <w:r>
         <w:rPr>
           <w:rFonts w:ascii="Consolas" w:hAnsi="Consolas" w:cs="Consolas"/>
@@ -382,6 +400,7 @@
         </w:rPr>
         <w:t>select</w:t>
       </w:r>
+      <w:proofErr w:type="gramEnd"/>
       <w:r>
         <w:rPr>
           <w:rFonts w:ascii="Consolas" w:hAnsi="Consolas" w:cs="Consolas"/>
@@ -447,6 +466,7 @@
           <w:highlight w:val="white"/>
         </w:rPr>
       </w:pPr>
+      <w:proofErr w:type="gramStart"/>
       <w:r>
         <w:rPr>
           <w:rFonts w:ascii="Consolas" w:hAnsi="Consolas" w:cs="Consolas"/>
@@ -457,6 +477,7 @@
         </w:rPr>
         <w:t>select</w:t>
       </w:r>
+      <w:proofErr w:type="gramEnd"/>
       <w:r>
         <w:rPr>
           <w:rFonts w:ascii="Consolas" w:hAnsi="Consolas" w:cs="Consolas"/>
@@ -564,23 +585,32 @@
     </w:p>
     <w:p>
       <w:r>
-        <w:t>For this we can create batch , we use Go keyword for that</w:t>
-      </w:r>
-    </w:p>
-    <w:p>
-      <w:pPr>
-        <w:autoSpaceDE w:val="0"/>
-        <w:autoSpaceDN w:val="0"/>
-        <w:adjustRightInd w:val="0"/>
-        <w:spacing w:after="0" w:line="240" w:lineRule="auto"/>
-        <w:rPr>
-          <w:rFonts w:ascii="Consolas" w:hAnsi="Consolas" w:cs="Consolas"/>
-          <w:color w:val="000000"/>
-          <w:sz w:val="19"/>
-          <w:szCs w:val="19"/>
-          <w:highlight w:val="white"/>
-        </w:rPr>
-      </w:pPr>
+        <w:t xml:space="preserve">For this we can create </w:t>
+      </w:r>
+      <w:proofErr w:type="gramStart"/>
+      <w:r>
+        <w:t>batch ,</w:t>
+      </w:r>
+      <w:proofErr w:type="gramEnd"/>
+      <w:r>
+        <w:t xml:space="preserve"> we use Go keyword for that</w:t>
+      </w:r>
+    </w:p>
+    <w:p>
+      <w:pPr>
+        <w:autoSpaceDE w:val="0"/>
+        <w:autoSpaceDN w:val="0"/>
+        <w:adjustRightInd w:val="0"/>
+        <w:spacing w:after="0" w:line="240" w:lineRule="auto"/>
+        <w:rPr>
+          <w:rFonts w:ascii="Consolas" w:hAnsi="Consolas" w:cs="Consolas"/>
+          <w:color w:val="000000"/>
+          <w:sz w:val="19"/>
+          <w:szCs w:val="19"/>
+          <w:highlight w:val="white"/>
+        </w:rPr>
+      </w:pPr>
+      <w:proofErr w:type="gramStart"/>
       <w:r>
         <w:rPr>
           <w:rFonts w:ascii="Consolas" w:hAnsi="Consolas" w:cs="Consolas"/>
@@ -591,6 +621,7 @@
         </w:rPr>
         <w:t>select</w:t>
       </w:r>
+      <w:proofErr w:type="gramEnd"/>
       <w:r>
         <w:rPr>
           <w:rFonts w:ascii="Consolas" w:hAnsi="Consolas" w:cs="Consolas"/>
@@ -656,6 +687,7 @@
           <w:highlight w:val="white"/>
         </w:rPr>
       </w:pPr>
+      <w:proofErr w:type="gramStart"/>
       <w:r>
         <w:rPr>
           <w:rFonts w:ascii="Consolas" w:hAnsi="Consolas" w:cs="Consolas"/>
@@ -666,6 +698,7 @@
         </w:rPr>
         <w:t>insert</w:t>
       </w:r>
+      <w:proofErr w:type="gramEnd"/>
       <w:r>
         <w:rPr>
           <w:rFonts w:ascii="Consolas" w:hAnsi="Consolas" w:cs="Consolas"/>
@@ -871,6 +904,7 @@
           <w:highlight w:val="white"/>
         </w:rPr>
       </w:pPr>
+      <w:proofErr w:type="gramStart"/>
       <w:r>
         <w:rPr>
           <w:rFonts w:ascii="Consolas" w:hAnsi="Consolas" w:cs="Consolas"/>
@@ -881,6 +915,7 @@
         </w:rPr>
         <w:t>select</w:t>
       </w:r>
+      <w:proofErr w:type="gramEnd"/>
       <w:r>
         <w:rPr>
           <w:rFonts w:ascii="Consolas" w:hAnsi="Consolas" w:cs="Consolas"/>
@@ -946,6 +981,7 @@
           <w:highlight w:val="white"/>
         </w:rPr>
       </w:pPr>
+      <w:proofErr w:type="gramStart"/>
       <w:r>
         <w:rPr>
           <w:rFonts w:ascii="Consolas" w:hAnsi="Consolas" w:cs="Consolas"/>
@@ -956,6 +992,7 @@
         </w:rPr>
         <w:t>select</w:t>
       </w:r>
+      <w:proofErr w:type="gramEnd"/>
       <w:r>
         <w:rPr>
           <w:rFonts w:ascii="Consolas" w:hAnsi="Consolas" w:cs="Consolas"/>
@@ -1116,7 +1153,27 @@
           <w:sz w:val="19"/>
           <w:szCs w:val="19"/>
         </w:rPr>
-        <w:t>Stored Procedure &gt; Is a group / block of SQl Statements</w:t>
+        <w:t xml:space="preserve">Stored Procedure &gt; Is a group / block of </w:t>
+      </w:r>
+      <w:proofErr w:type="spellStart"/>
+      <w:r>
+        <w:rPr>
+          <w:rFonts w:ascii="Consolas" w:hAnsi="Consolas" w:cs="Consolas"/>
+          <w:color w:val="0000FF"/>
+          <w:sz w:val="19"/>
+          <w:szCs w:val="19"/>
+        </w:rPr>
+        <w:t>SQl</w:t>
+      </w:r>
+      <w:proofErr w:type="spellEnd"/>
+      <w:r>
+        <w:rPr>
+          <w:rFonts w:ascii="Consolas" w:hAnsi="Consolas" w:cs="Consolas"/>
+          <w:color w:val="0000FF"/>
+          <w:sz w:val="19"/>
+          <w:szCs w:val="19"/>
+        </w:rPr>
+        <w:t xml:space="preserve"> Statements</w:t>
       </w:r>
     </w:p>
     <w:p>
@@ -1269,8 +1326,19 @@
           <w:sz w:val="19"/>
           <w:szCs w:val="19"/>
         </w:rPr>
-        <w:t>Syntax of making procedure :</w:t>
-      </w:r>
+        <w:t xml:space="preserve">Syntax of making </w:t>
+      </w:r>
+      <w:proofErr w:type="gramStart"/>
+      <w:r>
+        <w:rPr>
+          <w:rFonts w:ascii="Consolas" w:hAnsi="Consolas" w:cs="Consolas"/>
+          <w:color w:val="0000FF"/>
+          <w:sz w:val="19"/>
+          <w:szCs w:val="19"/>
+        </w:rPr>
+        <w:t>procedure :</w:t>
+      </w:r>
+      <w:proofErr w:type="gramEnd"/>
     </w:p>
     <w:p>
       <w:pPr>
@@ -1295,7 +1363,47 @@
           <w:sz w:val="19"/>
           <w:szCs w:val="19"/>
         </w:rPr>
-        <w:t>Create proc/procedure &lt;procedurename&gt; {(parameters)}</w:t>
+        <w:t xml:space="preserve">Create </w:t>
+      </w:r>
+      <w:proofErr w:type="spellStart"/>
+      <w:r>
+        <w:rPr>
+          <w:rFonts w:ascii="Consolas" w:hAnsi="Consolas" w:cs="Consolas"/>
+          <w:color w:val="0000FF"/>
+          <w:sz w:val="19"/>
+          <w:szCs w:val="19"/>
+        </w:rPr>
+        <w:t>proc</w:t>
+      </w:r>
+      <w:proofErr w:type="spellEnd"/>
+      <w:r>
+        <w:rPr>
+          <w:rFonts w:ascii="Consolas" w:hAnsi="Consolas" w:cs="Consolas"/>
+          <w:color w:val="0000FF"/>
+          <w:sz w:val="19"/>
+          <w:szCs w:val="19"/>
+        </w:rPr>
+        <w:t>/procedure &lt;</w:t>
+      </w:r>
+      <w:proofErr w:type="spellStart"/>
+      <w:r>
+        <w:rPr>
+          <w:rFonts w:ascii="Consolas" w:hAnsi="Consolas" w:cs="Consolas"/>
+          <w:color w:val="0000FF"/>
+          <w:sz w:val="19"/>
+          <w:szCs w:val="19"/>
+        </w:rPr>
+        <w:t>procedurename</w:t>
+      </w:r>
+      <w:proofErr w:type="spellEnd"/>
+      <w:r>
+        <w:rPr>
+          <w:rFonts w:ascii="Consolas" w:hAnsi="Consolas" w:cs="Consolas"/>
+          <w:color w:val="0000FF"/>
+          <w:sz w:val="19"/>
+          <w:szCs w:val="19"/>
+        </w:rPr>
+        <w:t>&gt; {(parameters)}</w:t>
       </w:r>
     </w:p>
     <w:p>
@@ -1366,14 +1474,25 @@
           <w:szCs w:val="19"/>
         </w:rPr>
       </w:pPr>
-      <w:r>
-        <w:rPr>
-          <w:rFonts w:ascii="Consolas" w:hAnsi="Consolas" w:cs="Consolas"/>
-          <w:color w:val="0000FF"/>
-          <w:sz w:val="19"/>
-          <w:szCs w:val="19"/>
-        </w:rPr>
-        <w:t>SQl Statements</w:t>
+      <w:proofErr w:type="spellStart"/>
+      <w:r>
+        <w:rPr>
+          <w:rFonts w:ascii="Consolas" w:hAnsi="Consolas" w:cs="Consolas"/>
+          <w:color w:val="0000FF"/>
+          <w:sz w:val="19"/>
+          <w:szCs w:val="19"/>
+        </w:rPr>
+        <w:t>SQl</w:t>
+      </w:r>
+      <w:proofErr w:type="spellEnd"/>
+      <w:r>
+        <w:rPr>
+          <w:rFonts w:ascii="Consolas" w:hAnsi="Consolas" w:cs="Consolas"/>
+          <w:color w:val="0000FF"/>
+          <w:sz w:val="19"/>
+          <w:szCs w:val="19"/>
+        </w:rPr>
+        <w:t xml:space="preserve"> Statements</w:t>
       </w:r>
     </w:p>
     <w:p>
@@ -1399,7 +1518,27 @@
           <w:sz w:val="19"/>
           <w:szCs w:val="19"/>
         </w:rPr>
-        <w:t>{return}</w:t>
+        <w:t>{</w:t>
+      </w:r>
+      <w:proofErr w:type="gramStart"/>
+      <w:r>
+        <w:rPr>
+          <w:rFonts w:ascii="Consolas" w:hAnsi="Consolas" w:cs="Consolas"/>
+          <w:color w:val="0000FF"/>
+          <w:sz w:val="19"/>
+          <w:szCs w:val="19"/>
+        </w:rPr>
+        <w:t>return</w:t>
+      </w:r>
+      <w:proofErr w:type="gramEnd"/>
+      <w:r>
+        <w:rPr>
+          <w:rFonts w:ascii="Consolas" w:hAnsi="Consolas" w:cs="Consolas"/>
+          <w:color w:val="0000FF"/>
+          <w:sz w:val="19"/>
+          <w:szCs w:val="19"/>
+        </w:rPr>
+        <w:t>}</w:t>
       </w:r>
     </w:p>
     <w:p>
@@ -1449,6 +1588,7 @@
           <w:highlight w:val="white"/>
         </w:rPr>
       </w:pPr>
+      <w:proofErr w:type="gramStart"/>
       <w:r>
         <w:rPr>
           <w:rFonts w:ascii="Consolas" w:hAnsi="Consolas" w:cs="Consolas"/>
@@ -1459,6 +1599,7 @@
         </w:rPr>
         <w:t>create</w:t>
       </w:r>
+      <w:proofErr w:type="gramEnd"/>
       <w:r>
         <w:rPr>
           <w:rFonts w:ascii="Consolas" w:hAnsi="Consolas" w:cs="Consolas"/>
@@ -1487,7 +1628,29 @@
           <w:szCs w:val="19"/>
           <w:highlight w:val="white"/>
         </w:rPr>
-        <w:t xml:space="preserve"> GetEmpoloyes </w:t>
+        <w:t xml:space="preserve"> </w:t>
+      </w:r>
+      <w:proofErr w:type="spellStart"/>
+      <w:r>
+        <w:rPr>
+          <w:rFonts w:ascii="Consolas" w:hAnsi="Consolas" w:cs="Consolas"/>
+          <w:color w:val="000000"/>
+          <w:sz w:val="19"/>
+          <w:szCs w:val="19"/>
+          <w:highlight w:val="white"/>
+        </w:rPr>
+        <w:t>GetEmpoloyes</w:t>
+      </w:r>
+      <w:proofErr w:type="spellEnd"/>
+      <w:r>
+        <w:rPr>
+          <w:rFonts w:ascii="Consolas" w:hAnsi="Consolas" w:cs="Consolas"/>
+          <w:color w:val="000000"/>
+          <w:sz w:val="19"/>
+          <w:szCs w:val="19"/>
+          <w:highlight w:val="white"/>
+        </w:rPr>
+        <w:t xml:space="preserve"> </w:t>
       </w:r>
     </w:p>
     <w:p>
@@ -1574,6 +1737,7 @@
           <w:highlight w:val="white"/>
         </w:rPr>
       </w:pPr>
+      <w:proofErr w:type="gramStart"/>
       <w:r>
         <w:rPr>
           <w:rFonts w:ascii="Consolas" w:hAnsi="Consolas" w:cs="Consolas"/>
@@ -1584,6 +1748,7 @@
         </w:rPr>
         <w:t>select</w:t>
       </w:r>
+      <w:proofErr w:type="gramEnd"/>
       <w:r>
         <w:rPr>
           <w:rFonts w:ascii="Consolas" w:hAnsi="Consolas" w:cs="Consolas"/>
@@ -1693,6 +1858,7 @@
           <w:szCs w:val="19"/>
         </w:rPr>
       </w:pPr>
+      <w:proofErr w:type="gramStart"/>
       <w:r>
         <w:rPr>
           <w:rFonts w:ascii="Consolas" w:hAnsi="Consolas" w:cs="Consolas"/>
@@ -1703,35 +1869,59 @@
         </w:rPr>
         <w:t>exec</w:t>
       </w:r>
-      <w:r>
-        <w:rPr>
-          <w:rFonts w:ascii="Consolas" w:hAnsi="Consolas" w:cs="Consolas"/>
-          <w:color w:val="000000"/>
-          <w:sz w:val="19"/>
-          <w:szCs w:val="19"/>
-          <w:highlight w:val="white"/>
-        </w:rPr>
-        <w:t xml:space="preserve"> GetEmployees</w:t>
-      </w:r>
-    </w:p>
-    <w:p>
-      <w:pPr>
-        <w:rPr>
-          <w:rFonts w:ascii="Consolas" w:hAnsi="Consolas" w:cs="Consolas"/>
-          <w:color w:val="000000"/>
-          <w:sz w:val="19"/>
-          <w:szCs w:val="19"/>
-        </w:rPr>
-      </w:pPr>
-      <w:r>
-        <w:rPr>
-          <w:rFonts w:ascii="Consolas" w:hAnsi="Consolas" w:cs="Consolas"/>
-          <w:color w:val="000000"/>
-          <w:sz w:val="19"/>
-          <w:szCs w:val="19"/>
-        </w:rPr>
-        <w:t>How do we get statements of a stored procedure</w:t>
-      </w:r>
+      <w:proofErr w:type="gramEnd"/>
+      <w:r>
+        <w:rPr>
+          <w:rFonts w:ascii="Consolas" w:hAnsi="Consolas" w:cs="Consolas"/>
+          <w:color w:val="000000"/>
+          <w:sz w:val="19"/>
+          <w:szCs w:val="19"/>
+          <w:highlight w:val="white"/>
+        </w:rPr>
+        <w:t xml:space="preserve"> </w:t>
+      </w:r>
+      <w:proofErr w:type="spellStart"/>
+      <w:r>
+        <w:rPr>
+          <w:rFonts w:ascii="Consolas" w:hAnsi="Consolas" w:cs="Consolas"/>
+          <w:color w:val="000000"/>
+          <w:sz w:val="19"/>
+          <w:szCs w:val="19"/>
+          <w:highlight w:val="white"/>
+        </w:rPr>
+        <w:t>GetEmployees</w:t>
+      </w:r>
+      <w:proofErr w:type="spellEnd"/>
+    </w:p>
+    <w:p>
+      <w:pPr>
+        <w:rPr>
+          <w:rFonts w:ascii="Consolas" w:hAnsi="Consolas" w:cs="Consolas"/>
+          <w:color w:val="000000"/>
+          <w:sz w:val="19"/>
+          <w:szCs w:val="19"/>
+        </w:rPr>
+      </w:pPr>
+      <w:r>
+        <w:rPr>
+          <w:rFonts w:ascii="Consolas" w:hAnsi="Consolas" w:cs="Consolas"/>
+          <w:color w:val="000000"/>
+          <w:sz w:val="19"/>
+          <w:szCs w:val="19"/>
+        </w:rPr>
+        <w:t xml:space="preserve">How do we get statements of a stored </w:t>
+      </w:r>
+      <w:proofErr w:type="gramStart"/>
+      <w:r>
+        <w:rPr>
+          <w:rFonts w:ascii="Consolas" w:hAnsi="Consolas" w:cs="Consolas"/>
+          <w:color w:val="000000"/>
+          <w:sz w:val="19"/>
+          <w:szCs w:val="19"/>
+        </w:rPr>
+        <w:t>procedure</w:t>
+      </w:r>
+      <w:proofErr w:type="gramEnd"/>
     </w:p>
     <w:p>
       <w:pPr>
@@ -1743,6 +1933,8 @@
           <w:szCs w:val="19"/>
         </w:rPr>
       </w:pPr>
+      <w:proofErr w:type="spellStart"/>
+      <w:proofErr w:type="gramStart"/>
       <w:r>
         <w:rPr>
           <w:rFonts w:ascii="Consolas" w:hAnsi="Consolas" w:cs="Consolas"/>
@@ -1754,6 +1946,8 @@
         </w:rPr>
         <w:t>sp_helptext</w:t>
       </w:r>
+      <w:proofErr w:type="spellEnd"/>
+      <w:proofErr w:type="gramEnd"/>
       <w:r>
         <w:rPr>
           <w:rFonts w:ascii="Consolas" w:hAnsi="Consolas" w:cs="Consolas"/>
@@ -1763,17 +1957,30 @@
           <w:szCs w:val="19"/>
           <w:highlight w:val="yellow"/>
         </w:rPr>
-        <w:t xml:space="preserve"> GetEmployees</w:t>
-      </w:r>
-    </w:p>
-    <w:p>
-      <w:pPr>
+        <w:t xml:space="preserve"> </w:t>
+      </w:r>
+      <w:proofErr w:type="spellStart"/>
+      <w:r>
         <w:rPr>
           <w:rFonts w:ascii="Consolas" w:hAnsi="Consolas" w:cs="Consolas"/>
           <w:b/>
           <w:color w:val="000000"/>
           <w:sz w:val="19"/>
           <w:szCs w:val="19"/>
+          <w:highlight w:val="yellow"/>
+        </w:rPr>
+        <w:t>GetEmployees</w:t>
+      </w:r>
+      <w:proofErr w:type="spellEnd"/>
+    </w:p>
+    <w:p>
+      <w:pPr>
+        <w:rPr>
+          <w:rFonts w:ascii="Consolas" w:hAnsi="Consolas" w:cs="Consolas"/>
+          <w:b/>
+          <w:color w:val="000000"/>
+          <w:sz w:val="19"/>
+          <w:szCs w:val="19"/>
         </w:rPr>
       </w:pPr>
     </w:p>
@@ -1798,6 +2005,7 @@
           <w:highlight w:val="white"/>
         </w:rPr>
       </w:pPr>
+      <w:proofErr w:type="gramStart"/>
       <w:r>
         <w:rPr>
           <w:rFonts w:ascii="Consolas" w:hAnsi="Consolas" w:cs="Consolas"/>
@@ -1808,6 +2016,7 @@
         </w:rPr>
         <w:t>create</w:t>
       </w:r>
+      <w:proofErr w:type="gramEnd"/>
       <w:r>
         <w:rPr>
           <w:rFonts w:ascii="Consolas" w:hAnsi="Consolas" w:cs="Consolas"/>
@@ -1836,8 +2045,20 @@
           <w:szCs w:val="19"/>
           <w:highlight w:val="white"/>
         </w:rPr>
-        <w:t xml:space="preserve"> InsertEmployee</w:t>
-      </w:r>
+        <w:t xml:space="preserve"> </w:t>
+      </w:r>
+      <w:proofErr w:type="spellStart"/>
+      <w:r>
+        <w:rPr>
+          <w:rFonts w:ascii="Consolas" w:hAnsi="Consolas" w:cs="Consolas"/>
+          <w:color w:val="000000"/>
+          <w:sz w:val="19"/>
+          <w:szCs w:val="19"/>
+          <w:highlight w:val="white"/>
+        </w:rPr>
+        <w:t>InsertEmployee</w:t>
+      </w:r>
+      <w:proofErr w:type="spellEnd"/>
     </w:p>
     <w:p>
       <w:pPr>
@@ -1962,7 +2183,18 @@
           <w:szCs w:val="19"/>
           <w:highlight w:val="white"/>
         </w:rPr>
-        <w:t xml:space="preserve"> Employees</w:t>
+        <w:t xml:space="preserve"> </w:t>
+      </w:r>
+      <w:proofErr w:type="gramStart"/>
+      <w:r>
+        <w:rPr>
+          <w:rFonts w:ascii="Consolas" w:hAnsi="Consolas" w:cs="Consolas"/>
+          <w:color w:val="000000"/>
+          <w:sz w:val="19"/>
+          <w:szCs w:val="19"/>
+          <w:highlight w:val="white"/>
+        </w:rPr>
+        <w:t>Employees</w:t>
       </w:r>
       <w:r>
         <w:rPr>
@@ -1974,6 +2206,7 @@
         </w:rPr>
         <w:t>(</w:t>
       </w:r>
+      <w:proofErr w:type="gramEnd"/>
       <w:r>
         <w:rPr>
           <w:rFonts w:ascii="Consolas" w:hAnsi="Consolas" w:cs="Consolas"/>
@@ -2066,6 +2299,7 @@
         </w:rPr>
         <w:t xml:space="preserve"> </w:t>
       </w:r>
+      <w:proofErr w:type="gramStart"/>
       <w:r>
         <w:rPr>
           <w:rFonts w:ascii="Consolas" w:hAnsi="Consolas" w:cs="Consolas"/>
@@ -2086,6 +2320,7 @@
         </w:rPr>
         <w:t>(</w:t>
       </w:r>
+      <w:proofErr w:type="gramEnd"/>
       <w:r>
         <w:rPr>
           <w:rFonts w:ascii="Consolas" w:hAnsi="Consolas" w:cs="Consolas"/>
@@ -2276,6 +2511,7 @@
           <w:highlight w:val="white"/>
         </w:rPr>
       </w:pPr>
+      <w:proofErr w:type="gramStart"/>
       <w:r>
         <w:rPr>
           <w:rFonts w:ascii="Consolas" w:hAnsi="Consolas" w:cs="Consolas"/>
@@ -2286,16 +2522,29 @@
         </w:rPr>
         <w:t>exec</w:t>
       </w:r>
-      <w:r>
-        <w:rPr>
-          <w:rFonts w:ascii="Consolas" w:hAnsi="Consolas" w:cs="Consolas"/>
-          <w:color w:val="000000"/>
-          <w:sz w:val="19"/>
-          <w:szCs w:val="19"/>
-          <w:highlight w:val="white"/>
-        </w:rPr>
-        <w:t xml:space="preserve"> InsertEmployee</w:t>
-      </w:r>
+      <w:proofErr w:type="gramEnd"/>
+      <w:r>
+        <w:rPr>
+          <w:rFonts w:ascii="Consolas" w:hAnsi="Consolas" w:cs="Consolas"/>
+          <w:color w:val="000000"/>
+          <w:sz w:val="19"/>
+          <w:szCs w:val="19"/>
+          <w:highlight w:val="white"/>
+        </w:rPr>
+        <w:t xml:space="preserve"> </w:t>
+      </w:r>
+      <w:proofErr w:type="spellStart"/>
+      <w:r>
+        <w:rPr>
+          <w:rFonts w:ascii="Consolas" w:hAnsi="Consolas" w:cs="Consolas"/>
+          <w:color w:val="000000"/>
+          <w:sz w:val="19"/>
+          <w:szCs w:val="19"/>
+          <w:highlight w:val="white"/>
+        </w:rPr>
+        <w:t>InsertEmployee</w:t>
+      </w:r>
+      <w:proofErr w:type="spellEnd"/>
     </w:p>
     <w:p>
       <w:pPr>
@@ -2330,6 +2579,7 @@
           <w:highlight w:val="white"/>
         </w:rPr>
       </w:pPr>
+      <w:proofErr w:type="gramStart"/>
       <w:r>
         <w:rPr>
           <w:rFonts w:ascii="Consolas" w:hAnsi="Consolas" w:cs="Consolas"/>
@@ -2340,6 +2590,7 @@
         </w:rPr>
         <w:t>alter</w:t>
       </w:r>
+      <w:proofErr w:type="gramEnd"/>
       <w:r>
         <w:rPr>
           <w:rFonts w:ascii="Consolas" w:hAnsi="Consolas" w:cs="Consolas"/>
@@ -2368,18 +2619,30 @@
           <w:szCs w:val="19"/>
           <w:highlight w:val="white"/>
         </w:rPr>
-        <w:t xml:space="preserve"> InsertEmployee</w:t>
-      </w:r>
-      <w:r>
-        <w:rPr>
-          <w:rFonts w:ascii="Consolas" w:hAnsi="Consolas" w:cs="Consolas"/>
-          <w:color w:val="0000FF"/>
-          <w:sz w:val="19"/>
-          <w:szCs w:val="19"/>
-          <w:highlight w:val="white"/>
-        </w:rPr>
         <w:t xml:space="preserve"> </w:t>
       </w:r>
+      <w:proofErr w:type="spellStart"/>
+      <w:r>
+        <w:rPr>
+          <w:rFonts w:ascii="Consolas" w:hAnsi="Consolas" w:cs="Consolas"/>
+          <w:color w:val="000000"/>
+          <w:sz w:val="19"/>
+          <w:szCs w:val="19"/>
+          <w:highlight w:val="white"/>
+        </w:rPr>
+        <w:t>InsertEmployee</w:t>
+      </w:r>
+      <w:proofErr w:type="spellEnd"/>
+      <w:r>
+        <w:rPr>
+          <w:rFonts w:ascii="Consolas" w:hAnsi="Consolas" w:cs="Consolas"/>
+          <w:color w:val="0000FF"/>
+          <w:sz w:val="19"/>
+          <w:szCs w:val="19"/>
+          <w:highlight w:val="white"/>
+        </w:rPr>
+        <w:t xml:space="preserve"> </w:t>
+      </w:r>
       <w:r>
         <w:rPr>
           <w:rFonts w:ascii="Consolas" w:hAnsi="Consolas" w:cs="Consolas"/>
@@ -2400,6 +2663,7 @@
         </w:rPr>
         <w:t xml:space="preserve">@name </w:t>
       </w:r>
+      <w:proofErr w:type="spellStart"/>
       <w:r>
         <w:rPr>
           <w:rFonts w:ascii="Consolas" w:hAnsi="Consolas" w:cs="Consolas"/>
@@ -2410,6 +2674,7 @@
         </w:rPr>
         <w:t>varchar</w:t>
       </w:r>
+      <w:proofErr w:type="spellEnd"/>
       <w:r>
         <w:rPr>
           <w:rFonts w:ascii="Consolas" w:hAnsi="Consolas" w:cs="Consolas"/>
@@ -2450,6 +2715,7 @@
         </w:rPr>
         <w:t xml:space="preserve"> @batch </w:t>
       </w:r>
+      <w:proofErr w:type="spellStart"/>
       <w:r>
         <w:rPr>
           <w:rFonts w:ascii="Consolas" w:hAnsi="Consolas" w:cs="Consolas"/>
@@ -2460,6 +2726,7 @@
         </w:rPr>
         <w:t>varchar</w:t>
       </w:r>
+      <w:proofErr w:type="spellEnd"/>
       <w:r>
         <w:rPr>
           <w:rFonts w:ascii="Consolas" w:hAnsi="Consolas" w:cs="Consolas"/>
@@ -2500,6 +2767,7 @@
         </w:rPr>
         <w:t xml:space="preserve"> @marks </w:t>
       </w:r>
+      <w:proofErr w:type="spellStart"/>
       <w:r>
         <w:rPr>
           <w:rFonts w:ascii="Consolas" w:hAnsi="Consolas" w:cs="Consolas"/>
@@ -2510,6 +2778,7 @@
         </w:rPr>
         <w:t>int</w:t>
       </w:r>
+      <w:proofErr w:type="spellEnd"/>
       <w:r>
         <w:rPr>
           <w:rFonts w:ascii="Consolas" w:hAnsi="Consolas" w:cs="Consolas"/>
@@ -2644,7 +2913,18 @@
           <w:szCs w:val="19"/>
           <w:highlight w:val="white"/>
         </w:rPr>
-        <w:t xml:space="preserve"> Employees</w:t>
+        <w:t xml:space="preserve"> </w:t>
+      </w:r>
+      <w:proofErr w:type="gramStart"/>
+      <w:r>
+        <w:rPr>
+          <w:rFonts w:ascii="Consolas" w:hAnsi="Consolas" w:cs="Consolas"/>
+          <w:color w:val="000000"/>
+          <w:sz w:val="19"/>
+          <w:szCs w:val="19"/>
+          <w:highlight w:val="white"/>
+        </w:rPr>
+        <w:t>Employees</w:t>
       </w:r>
       <w:r>
         <w:rPr>
@@ -2656,6 +2936,7 @@
         </w:rPr>
         <w:t>(</w:t>
       </w:r>
+      <w:proofErr w:type="gramEnd"/>
       <w:r>
         <w:rPr>
           <w:rFonts w:ascii="Consolas" w:hAnsi="Consolas" w:cs="Consolas"/>
@@ -2748,6 +3029,7 @@
         </w:rPr>
         <w:t xml:space="preserve"> </w:t>
       </w:r>
+      <w:proofErr w:type="gramStart"/>
       <w:r>
         <w:rPr>
           <w:rFonts w:ascii="Consolas" w:hAnsi="Consolas" w:cs="Consolas"/>
@@ -2768,15 +3050,27 @@
         </w:rPr>
         <w:t>(</w:t>
       </w:r>
-      <w:r>
-        <w:rPr>
-          <w:rFonts w:ascii="Consolas" w:hAnsi="Consolas" w:cs="Consolas"/>
-          <w:color w:val="000000"/>
-          <w:sz w:val="19"/>
-          <w:szCs w:val="19"/>
-          <w:highlight w:val="white"/>
-        </w:rPr>
-        <w:t>@name</w:t>
+      <w:proofErr w:type="gramEnd"/>
+      <w:r>
+        <w:rPr>
+          <w:rFonts w:ascii="Consolas" w:hAnsi="Consolas" w:cs="Consolas"/>
+          <w:color w:val="000000"/>
+          <w:sz w:val="19"/>
+          <w:szCs w:val="19"/>
+          <w:highlight w:val="white"/>
+        </w:rPr>
+        <w:t>@</w:t>
+      </w:r>
+      <w:proofErr w:type="spellStart"/>
+      <w:r>
+        <w:rPr>
+          <w:rFonts w:ascii="Consolas" w:hAnsi="Consolas" w:cs="Consolas"/>
+          <w:color w:val="000000"/>
+          <w:sz w:val="19"/>
+          <w:szCs w:val="19"/>
+          <w:highlight w:val="white"/>
+        </w:rPr>
+        <w:t>name</w:t>
       </w:r>
       <w:r>
         <w:rPr>
@@ -2818,6 +3112,7 @@
         </w:rPr>
         <w:t>@marks</w:t>
       </w:r>
+      <w:proofErr w:type="spellEnd"/>
       <w:r>
         <w:rPr>
           <w:rFonts w:ascii="Consolas" w:hAnsi="Consolas" w:cs="Consolas"/>
@@ -2894,6 +3189,7 @@
           <w:highlight w:val="white"/>
         </w:rPr>
       </w:pPr>
+      <w:proofErr w:type="gramStart"/>
       <w:r>
         <w:rPr>
           <w:rFonts w:ascii="Consolas" w:hAnsi="Consolas" w:cs="Consolas"/>
@@ -2904,26 +3200,39 @@
         </w:rPr>
         <w:t>exec</w:t>
       </w:r>
-      <w:r>
-        <w:rPr>
-          <w:rFonts w:ascii="Consolas" w:hAnsi="Consolas" w:cs="Consolas"/>
-          <w:color w:val="000000"/>
-          <w:sz w:val="19"/>
-          <w:szCs w:val="19"/>
-          <w:highlight w:val="white"/>
-        </w:rPr>
-        <w:t xml:space="preserve"> InsertEmployee</w:t>
-      </w:r>
-      <w:r>
-        <w:rPr>
-          <w:rFonts w:ascii="Consolas" w:hAnsi="Consolas" w:cs="Consolas"/>
-          <w:color w:val="0000FF"/>
+      <w:proofErr w:type="gramEnd"/>
+      <w:r>
+        <w:rPr>
+          <w:rFonts w:ascii="Consolas" w:hAnsi="Consolas" w:cs="Consolas"/>
+          <w:color w:val="000000"/>
           <w:sz w:val="19"/>
           <w:szCs w:val="19"/>
           <w:highlight w:val="white"/>
         </w:rPr>
         <w:t xml:space="preserve"> </w:t>
       </w:r>
+      <w:proofErr w:type="spellStart"/>
+      <w:r>
+        <w:rPr>
+          <w:rFonts w:ascii="Consolas" w:hAnsi="Consolas" w:cs="Consolas"/>
+          <w:color w:val="000000"/>
+          <w:sz w:val="19"/>
+          <w:szCs w:val="19"/>
+          <w:highlight w:val="white"/>
+        </w:rPr>
+        <w:t>InsertEmployee</w:t>
+      </w:r>
+      <w:proofErr w:type="spellEnd"/>
+      <w:r>
+        <w:rPr>
+          <w:rFonts w:ascii="Consolas" w:hAnsi="Consolas" w:cs="Consolas"/>
+          <w:color w:val="0000FF"/>
+          <w:sz w:val="19"/>
+          <w:szCs w:val="19"/>
+          <w:highlight w:val="white"/>
+        </w:rPr>
+        <w:t xml:space="preserve"> </w:t>
+      </w:r>
       <w:r>
         <w:rPr>
           <w:rFonts w:ascii="Consolas" w:hAnsi="Consolas" w:cs="Consolas"/>
@@ -3072,6 +3381,7 @@
           <w:highlight w:val="white"/>
         </w:rPr>
       </w:pPr>
+      <w:proofErr w:type="gramStart"/>
       <w:r>
         <w:rPr>
           <w:rFonts w:ascii="Consolas" w:hAnsi="Consolas" w:cs="Consolas"/>
@@ -3082,6 +3392,7 @@
         </w:rPr>
         <w:t>declare</w:t>
       </w:r>
+      <w:proofErr w:type="gramEnd"/>
       <w:r>
         <w:rPr>
           <w:rFonts w:ascii="Consolas" w:hAnsi="Consolas" w:cs="Consolas"/>
@@ -3092,6 +3403,7 @@
         </w:rPr>
         <w:t xml:space="preserve"> @name </w:t>
       </w:r>
+      <w:proofErr w:type="spellStart"/>
       <w:r>
         <w:rPr>
           <w:rFonts w:ascii="Consolas" w:hAnsi="Consolas" w:cs="Consolas"/>
@@ -3102,6 +3414,7 @@
         </w:rPr>
         <w:t>varchar</w:t>
       </w:r>
+      <w:proofErr w:type="spellEnd"/>
       <w:r>
         <w:rPr>
           <w:rFonts w:ascii="Consolas" w:hAnsi="Consolas" w:cs="Consolas"/>
@@ -3154,6 +3467,7 @@
           <w:highlight w:val="white"/>
         </w:rPr>
       </w:pPr>
+      <w:proofErr w:type="gramStart"/>
       <w:r>
         <w:rPr>
           <w:rFonts w:ascii="Consolas" w:hAnsi="Consolas" w:cs="Consolas"/>
@@ -3164,6 +3478,7 @@
         </w:rPr>
         <w:t>declare</w:t>
       </w:r>
+      <w:proofErr w:type="gramEnd"/>
       <w:r>
         <w:rPr>
           <w:rFonts w:ascii="Consolas" w:hAnsi="Consolas" w:cs="Consolas"/>
@@ -3174,6 +3489,7 @@
         </w:rPr>
         <w:t xml:space="preserve"> @batch </w:t>
       </w:r>
+      <w:proofErr w:type="spellStart"/>
       <w:r>
         <w:rPr>
           <w:rFonts w:ascii="Consolas" w:hAnsi="Consolas" w:cs="Consolas"/>
@@ -3184,6 +3500,7 @@
         </w:rPr>
         <w:t>varchar</w:t>
       </w:r>
+      <w:proofErr w:type="spellEnd"/>
       <w:r>
         <w:rPr>
           <w:rFonts w:ascii="Consolas" w:hAnsi="Consolas" w:cs="Consolas"/>
@@ -3258,6 +3575,7 @@
           <w:highlight w:val="white"/>
         </w:rPr>
       </w:pPr>
+      <w:proofErr w:type="gramStart"/>
       <w:r>
         <w:rPr>
           <w:rFonts w:ascii="Consolas" w:hAnsi="Consolas" w:cs="Consolas"/>
@@ -3268,6 +3586,7 @@
         </w:rPr>
         <w:t>declare</w:t>
       </w:r>
+      <w:proofErr w:type="gramEnd"/>
       <w:r>
         <w:rPr>
           <w:rFonts w:ascii="Consolas" w:hAnsi="Consolas" w:cs="Consolas"/>
@@ -3278,6 +3597,7 @@
         </w:rPr>
         <w:t xml:space="preserve"> @marks </w:t>
       </w:r>
+      <w:proofErr w:type="spellStart"/>
       <w:r>
         <w:rPr>
           <w:rFonts w:ascii="Consolas" w:hAnsi="Consolas" w:cs="Consolas"/>
@@ -3288,6 +3608,7 @@
         </w:rPr>
         <w:t>int</w:t>
       </w:r>
+      <w:proofErr w:type="spellEnd"/>
     </w:p>
     <w:p>
       <w:pPr>
@@ -3310,6 +3631,7 @@
           <w:highlight w:val="white"/>
         </w:rPr>
       </w:pPr>
+      <w:proofErr w:type="gramStart"/>
       <w:r>
         <w:rPr>
           <w:rFonts w:ascii="Consolas" w:hAnsi="Consolas" w:cs="Consolas"/>
@@ -3320,6 +3642,7 @@
         </w:rPr>
         <w:t>set</w:t>
       </w:r>
+      <w:proofErr w:type="gramEnd"/>
       <w:r>
         <w:rPr>
           <w:rFonts w:ascii="Consolas" w:hAnsi="Consolas" w:cs="Consolas"/>
@@ -3348,7 +3671,29 @@
           <w:szCs w:val="19"/>
           <w:highlight w:val="white"/>
         </w:rPr>
-        <w:t>'Lalit'</w:t>
+        <w:t>'</w:t>
+      </w:r>
+      <w:proofErr w:type="spellStart"/>
+      <w:r>
+        <w:rPr>
+          <w:rFonts w:ascii="Consolas" w:hAnsi="Consolas" w:cs="Consolas"/>
+          <w:color w:val="FF0000"/>
+          <w:sz w:val="19"/>
+          <w:szCs w:val="19"/>
+          <w:highlight w:val="white"/>
+        </w:rPr>
+        <w:t>Lalit</w:t>
+      </w:r>
+      <w:proofErr w:type="spellEnd"/>
+      <w:r>
+        <w:rPr>
+          <w:rFonts w:ascii="Consolas" w:hAnsi="Consolas" w:cs="Consolas"/>
+          <w:color w:val="FF0000"/>
+          <w:sz w:val="19"/>
+          <w:szCs w:val="19"/>
+          <w:highlight w:val="white"/>
+        </w:rPr>
+        <w:t>'</w:t>
       </w:r>
     </w:p>
     <w:p>
@@ -3372,6 +3717,7 @@
           <w:highlight w:val="white"/>
         </w:rPr>
       </w:pPr>
+      <w:proofErr w:type="gramStart"/>
       <w:r>
         <w:rPr>
           <w:rFonts w:ascii="Consolas" w:hAnsi="Consolas" w:cs="Consolas"/>
@@ -3382,6 +3728,7 @@
         </w:rPr>
         <w:t>set</w:t>
       </w:r>
+      <w:proofErr w:type="gramEnd"/>
       <w:r>
         <w:rPr>
           <w:rFonts w:ascii="Consolas" w:hAnsi="Consolas" w:cs="Consolas"/>
@@ -3434,6 +3781,7 @@
           <w:highlight w:val="white"/>
         </w:rPr>
       </w:pPr>
+      <w:proofErr w:type="gramStart"/>
       <w:r>
         <w:rPr>
           <w:rFonts w:ascii="Consolas" w:hAnsi="Consolas" w:cs="Consolas"/>
@@ -3444,6 +3792,7 @@
         </w:rPr>
         <w:t>set</w:t>
       </w:r>
+      <w:proofErr w:type="gramEnd"/>
       <w:r>
         <w:rPr>
           <w:rFonts w:ascii="Consolas" w:hAnsi="Consolas" w:cs="Consolas"/>
@@ -3496,6 +3845,7 @@
           <w:highlight w:val="white"/>
         </w:rPr>
       </w:pPr>
+      <w:proofErr w:type="gramStart"/>
       <w:r>
         <w:rPr>
           <w:rFonts w:ascii="Consolas" w:hAnsi="Consolas" w:cs="Consolas"/>
@@ -3506,35 +3856,59 @@
         </w:rPr>
         <w:t>exec</w:t>
       </w:r>
-      <w:r>
-        <w:rPr>
-          <w:rFonts w:ascii="Consolas" w:hAnsi="Consolas" w:cs="Consolas"/>
-          <w:color w:val="000000"/>
-          <w:sz w:val="19"/>
-          <w:szCs w:val="19"/>
-          <w:highlight w:val="white"/>
-        </w:rPr>
-        <w:t xml:space="preserve"> InsertEmployee</w:t>
-      </w:r>
-      <w:r>
-        <w:rPr>
-          <w:rFonts w:ascii="Consolas" w:hAnsi="Consolas" w:cs="Consolas"/>
-          <w:color w:val="0000FF"/>
+      <w:proofErr w:type="gramEnd"/>
+      <w:r>
+        <w:rPr>
+          <w:rFonts w:ascii="Consolas" w:hAnsi="Consolas" w:cs="Consolas"/>
+          <w:color w:val="000000"/>
           <w:sz w:val="19"/>
           <w:szCs w:val="19"/>
           <w:highlight w:val="white"/>
         </w:rPr>
         <w:t xml:space="preserve"> </w:t>
       </w:r>
-      <w:r>
-        <w:rPr>
-          <w:rFonts w:ascii="Consolas" w:hAnsi="Consolas" w:cs="Consolas"/>
-          <w:color w:val="000000"/>
-          <w:sz w:val="19"/>
-          <w:szCs w:val="19"/>
-          <w:highlight w:val="white"/>
-        </w:rPr>
-        <w:t>@name</w:t>
+      <w:proofErr w:type="spellStart"/>
+      <w:r>
+        <w:rPr>
+          <w:rFonts w:ascii="Consolas" w:hAnsi="Consolas" w:cs="Consolas"/>
+          <w:color w:val="000000"/>
+          <w:sz w:val="19"/>
+          <w:szCs w:val="19"/>
+          <w:highlight w:val="white"/>
+        </w:rPr>
+        <w:t>InsertEmployee</w:t>
+      </w:r>
+      <w:proofErr w:type="spellEnd"/>
+      <w:r>
+        <w:rPr>
+          <w:rFonts w:ascii="Consolas" w:hAnsi="Consolas" w:cs="Consolas"/>
+          <w:color w:val="0000FF"/>
+          <w:sz w:val="19"/>
+          <w:szCs w:val="19"/>
+          <w:highlight w:val="white"/>
+        </w:rPr>
+        <w:t xml:space="preserve"> </w:t>
+      </w:r>
+      <w:r>
+        <w:rPr>
+          <w:rFonts w:ascii="Consolas" w:hAnsi="Consolas" w:cs="Consolas"/>
+          <w:color w:val="000000"/>
+          <w:sz w:val="19"/>
+          <w:szCs w:val="19"/>
+          <w:highlight w:val="white"/>
+        </w:rPr>
+        <w:t>@</w:t>
+      </w:r>
+      <w:proofErr w:type="spellStart"/>
+      <w:r>
+        <w:rPr>
+          <w:rFonts w:ascii="Consolas" w:hAnsi="Consolas" w:cs="Consolas"/>
+          <w:color w:val="000000"/>
+          <w:sz w:val="19"/>
+          <w:szCs w:val="19"/>
+          <w:highlight w:val="white"/>
+        </w:rPr>
+        <w:t>name</w:t>
       </w:r>
       <w:r>
         <w:rPr>
@@ -3576,6 +3950,7 @@
         </w:rPr>
         <w:t>@marks</w:t>
       </w:r>
+      <w:proofErr w:type="spellEnd"/>
     </w:p>
     <w:p/>
     <w:p>
@@ -3605,6 +3980,7 @@
           <w:highlight w:val="white"/>
         </w:rPr>
       </w:pPr>
+      <w:proofErr w:type="gramStart"/>
       <w:r>
         <w:rPr>
           <w:rFonts w:ascii="Consolas" w:hAnsi="Consolas" w:cs="Consolas"/>
@@ -3615,6 +3991,7 @@
         </w:rPr>
         <w:t>create</w:t>
       </w:r>
+      <w:proofErr w:type="gramEnd"/>
       <w:r>
         <w:rPr>
           <w:rFonts w:ascii="Consolas" w:hAnsi="Consolas" w:cs="Consolas"/>
@@ -3625,6 +4002,7 @@
         </w:rPr>
         <w:t xml:space="preserve"> </w:t>
       </w:r>
+      <w:proofErr w:type="spellStart"/>
       <w:r>
         <w:rPr>
           <w:rFonts w:ascii="Consolas" w:hAnsi="Consolas" w:cs="Consolas"/>
@@ -3635,16 +4013,29 @@
         </w:rPr>
         <w:t>proc</w:t>
       </w:r>
-      <w:r>
-        <w:rPr>
-          <w:rFonts w:ascii="Consolas" w:hAnsi="Consolas" w:cs="Consolas"/>
-          <w:color w:val="000000"/>
-          <w:sz w:val="19"/>
-          <w:szCs w:val="19"/>
-          <w:highlight w:val="white"/>
-        </w:rPr>
-        <w:t xml:space="preserve"> UpdateEmployee</w:t>
-      </w:r>
+      <w:proofErr w:type="spellEnd"/>
+      <w:r>
+        <w:rPr>
+          <w:rFonts w:ascii="Consolas" w:hAnsi="Consolas" w:cs="Consolas"/>
+          <w:color w:val="000000"/>
+          <w:sz w:val="19"/>
+          <w:szCs w:val="19"/>
+          <w:highlight w:val="white"/>
+        </w:rPr>
+        <w:t xml:space="preserve"> </w:t>
+      </w:r>
+      <w:proofErr w:type="spellStart"/>
+      <w:r>
+        <w:rPr>
+          <w:rFonts w:ascii="Consolas" w:hAnsi="Consolas" w:cs="Consolas"/>
+          <w:color w:val="000000"/>
+          <w:sz w:val="19"/>
+          <w:szCs w:val="19"/>
+          <w:highlight w:val="white"/>
+        </w:rPr>
+        <w:t>UpdateEmployee</w:t>
+      </w:r>
+      <w:proofErr w:type="spellEnd"/>
       <w:r>
         <w:rPr>
           <w:rFonts w:ascii="Consolas" w:hAnsi="Consolas" w:cs="Consolas"/>
@@ -3665,6 +4056,7 @@
         </w:rPr>
         <w:t xml:space="preserve">@id </w:t>
       </w:r>
+      <w:proofErr w:type="spellStart"/>
       <w:r>
         <w:rPr>
           <w:rFonts w:ascii="Consolas" w:hAnsi="Consolas" w:cs="Consolas"/>
@@ -3675,6 +4067,7 @@
         </w:rPr>
         <w:t>int</w:t>
       </w:r>
+      <w:proofErr w:type="spellEnd"/>
       <w:r>
         <w:rPr>
           <w:rFonts w:ascii="Consolas" w:hAnsi="Consolas" w:cs="Consolas"/>
@@ -3727,6 +4120,7 @@
         </w:rPr>
         <w:t xml:space="preserve">@batch </w:t>
       </w:r>
+      <w:proofErr w:type="gramStart"/>
       <w:r>
         <w:rPr>
           <w:rFonts w:ascii="Consolas" w:hAnsi="Consolas" w:cs="Consolas"/>
@@ -3747,6 +4141,7 @@
         </w:rPr>
         <w:t>(</w:t>
       </w:r>
+      <w:proofErr w:type="gramEnd"/>
       <w:r>
         <w:rPr>
           <w:rFonts w:ascii="Consolas" w:hAnsi="Consolas" w:cs="Consolas"/>
@@ -3777,6 +4172,7 @@
         </w:rPr>
         <w:t xml:space="preserve"> @marks </w:t>
       </w:r>
+      <w:proofErr w:type="spellStart"/>
       <w:r>
         <w:rPr>
           <w:rFonts w:ascii="Consolas" w:hAnsi="Consolas" w:cs="Consolas"/>
@@ -3787,6 +4183,7 @@
         </w:rPr>
         <w:t>int</w:t>
       </w:r>
+      <w:proofErr w:type="spellEnd"/>
       <w:r>
         <w:rPr>
           <w:rFonts w:ascii="Consolas" w:hAnsi="Consolas" w:cs="Consolas"/>
@@ -3851,6 +4248,7 @@
           <w:highlight w:val="white"/>
         </w:rPr>
       </w:pPr>
+      <w:proofErr w:type="gramStart"/>
       <w:r>
         <w:rPr>
           <w:rFonts w:ascii="Consolas" w:hAnsi="Consolas" w:cs="Consolas"/>
@@ -3861,6 +4259,7 @@
         </w:rPr>
         <w:t>begin</w:t>
       </w:r>
+      <w:proofErr w:type="gramEnd"/>
     </w:p>
     <w:p>
       <w:pPr>
@@ -4005,6 +4404,7 @@
           <w:highlight w:val="white"/>
         </w:rPr>
       </w:pPr>
+      <w:proofErr w:type="gramStart"/>
       <w:r>
         <w:rPr>
           <w:rFonts w:ascii="Consolas" w:hAnsi="Consolas" w:cs="Consolas"/>
@@ -4015,6 +4415,7 @@
         </w:rPr>
         <w:t>where</w:t>
       </w:r>
+      <w:proofErr w:type="gramEnd"/>
       <w:r>
         <w:rPr>
           <w:rFonts w:ascii="Consolas" w:hAnsi="Consolas" w:cs="Consolas"/>
@@ -4116,6 +4517,7 @@
           <w:szCs w:val="19"/>
         </w:rPr>
       </w:pPr>
+      <w:proofErr w:type="gramStart"/>
       <w:r>
         <w:rPr>
           <w:rFonts w:ascii="Consolas" w:hAnsi="Consolas" w:cs="Consolas"/>
@@ -4126,26 +4528,39 @@
         </w:rPr>
         <w:t>exec</w:t>
       </w:r>
-      <w:r>
-        <w:rPr>
-          <w:rFonts w:ascii="Consolas" w:hAnsi="Consolas" w:cs="Consolas"/>
-          <w:color w:val="000000"/>
-          <w:sz w:val="19"/>
-          <w:szCs w:val="19"/>
-          <w:highlight w:val="white"/>
-        </w:rPr>
-        <w:t xml:space="preserve"> UpdateEmployee</w:t>
-      </w:r>
-      <w:r>
-        <w:rPr>
-          <w:rFonts w:ascii="Consolas" w:hAnsi="Consolas" w:cs="Consolas"/>
-          <w:color w:val="0000FF"/>
+      <w:proofErr w:type="gramEnd"/>
+      <w:r>
+        <w:rPr>
+          <w:rFonts w:ascii="Consolas" w:hAnsi="Consolas" w:cs="Consolas"/>
+          <w:color w:val="000000"/>
           <w:sz w:val="19"/>
           <w:szCs w:val="19"/>
           <w:highlight w:val="white"/>
         </w:rPr>
         <w:t xml:space="preserve"> </w:t>
       </w:r>
+      <w:proofErr w:type="spellStart"/>
+      <w:r>
+        <w:rPr>
+          <w:rFonts w:ascii="Consolas" w:hAnsi="Consolas" w:cs="Consolas"/>
+          <w:color w:val="000000"/>
+          <w:sz w:val="19"/>
+          <w:szCs w:val="19"/>
+          <w:highlight w:val="white"/>
+        </w:rPr>
+        <w:t>UpdateEmployee</w:t>
+      </w:r>
+      <w:proofErr w:type="spellEnd"/>
+      <w:r>
+        <w:rPr>
+          <w:rFonts w:ascii="Consolas" w:hAnsi="Consolas" w:cs="Consolas"/>
+          <w:color w:val="0000FF"/>
+          <w:sz w:val="19"/>
+          <w:szCs w:val="19"/>
+          <w:highlight w:val="white"/>
+        </w:rPr>
+        <w:t xml:space="preserve"> </w:t>
+      </w:r>
       <w:r>
         <w:rPr>
           <w:rFonts w:ascii="Consolas" w:hAnsi="Consolas" w:cs="Consolas"/>
@@ -4344,6 +4759,7 @@
           <w:highlight w:val="white"/>
         </w:rPr>
       </w:pPr>
+      <w:proofErr w:type="gramStart"/>
       <w:r>
         <w:rPr>
           <w:rFonts w:ascii="Consolas" w:hAnsi="Consolas" w:cs="Consolas"/>
@@ -4354,6 +4770,7 @@
         </w:rPr>
         <w:t>create</w:t>
       </w:r>
+      <w:proofErr w:type="gramEnd"/>
       <w:r>
         <w:rPr>
           <w:rFonts w:ascii="Consolas" w:hAnsi="Consolas" w:cs="Consolas"/>
@@ -4364,6 +4781,7 @@
         </w:rPr>
         <w:t xml:space="preserve"> </w:t>
       </w:r>
+      <w:proofErr w:type="spellStart"/>
       <w:r>
         <w:rPr>
           <w:rFonts w:ascii="Consolas" w:hAnsi="Consolas" w:cs="Consolas"/>
@@ -4374,16 +4792,40 @@
         </w:rPr>
         <w:t>proc</w:t>
       </w:r>
-      <w:r>
-        <w:rPr>
-          <w:rFonts w:ascii="Consolas" w:hAnsi="Consolas" w:cs="Consolas"/>
-          <w:color w:val="000000"/>
-          <w:sz w:val="19"/>
-          <w:szCs w:val="19"/>
-          <w:highlight w:val="white"/>
-        </w:rPr>
-        <w:t xml:space="preserve"> DeleteEmployee @id </w:t>
-      </w:r>
+      <w:proofErr w:type="spellEnd"/>
+      <w:r>
+        <w:rPr>
+          <w:rFonts w:ascii="Consolas" w:hAnsi="Consolas" w:cs="Consolas"/>
+          <w:color w:val="000000"/>
+          <w:sz w:val="19"/>
+          <w:szCs w:val="19"/>
+          <w:highlight w:val="white"/>
+        </w:rPr>
+        <w:t xml:space="preserve"> </w:t>
+      </w:r>
+      <w:proofErr w:type="spellStart"/>
+      <w:r>
+        <w:rPr>
+          <w:rFonts w:ascii="Consolas" w:hAnsi="Consolas" w:cs="Consolas"/>
+          <w:color w:val="000000"/>
+          <w:sz w:val="19"/>
+          <w:szCs w:val="19"/>
+          <w:highlight w:val="white"/>
+        </w:rPr>
+        <w:t>DeleteEmployee</w:t>
+      </w:r>
+      <w:proofErr w:type="spellEnd"/>
+      <w:r>
+        <w:rPr>
+          <w:rFonts w:ascii="Consolas" w:hAnsi="Consolas" w:cs="Consolas"/>
+          <w:color w:val="000000"/>
+          <w:sz w:val="19"/>
+          <w:szCs w:val="19"/>
+          <w:highlight w:val="white"/>
+        </w:rPr>
+        <w:t xml:space="preserve"> @id </w:t>
+      </w:r>
+      <w:proofErr w:type="spellStart"/>
       <w:r>
         <w:rPr>
           <w:rFonts w:ascii="Consolas" w:hAnsi="Consolas" w:cs="Consolas"/>
@@ -4394,6 +4836,7 @@
         </w:rPr>
         <w:t>int</w:t>
       </w:r>
+      <w:proofErr w:type="spellEnd"/>
     </w:p>
     <w:p>
       <w:pPr>
@@ -4611,6 +5054,7 @@
           <w:szCs w:val="19"/>
         </w:rPr>
       </w:pPr>
+      <w:proofErr w:type="gramStart"/>
       <w:r>
         <w:rPr>
           <w:rFonts w:ascii="Consolas" w:hAnsi="Consolas" w:cs="Consolas"/>
@@ -4621,26 +5065,39 @@
         </w:rPr>
         <w:t>exec</w:t>
       </w:r>
-      <w:r>
-        <w:rPr>
-          <w:rFonts w:ascii="Consolas" w:hAnsi="Consolas" w:cs="Consolas"/>
-          <w:color w:val="000000"/>
-          <w:sz w:val="19"/>
-          <w:szCs w:val="19"/>
-          <w:highlight w:val="white"/>
-        </w:rPr>
-        <w:t xml:space="preserve"> DeleteEmployee</w:t>
-      </w:r>
-      <w:r>
-        <w:rPr>
-          <w:rFonts w:ascii="Consolas" w:hAnsi="Consolas" w:cs="Consolas"/>
-          <w:color w:val="0000FF"/>
+      <w:proofErr w:type="gramEnd"/>
+      <w:r>
+        <w:rPr>
+          <w:rFonts w:ascii="Consolas" w:hAnsi="Consolas" w:cs="Consolas"/>
+          <w:color w:val="000000"/>
           <w:sz w:val="19"/>
           <w:szCs w:val="19"/>
           <w:highlight w:val="white"/>
         </w:rPr>
         <w:t xml:space="preserve"> </w:t>
       </w:r>
+      <w:proofErr w:type="spellStart"/>
+      <w:r>
+        <w:rPr>
+          <w:rFonts w:ascii="Consolas" w:hAnsi="Consolas" w:cs="Consolas"/>
+          <w:color w:val="000000"/>
+          <w:sz w:val="19"/>
+          <w:szCs w:val="19"/>
+          <w:highlight w:val="white"/>
+        </w:rPr>
+        <w:t>DeleteEmployee</w:t>
+      </w:r>
+      <w:proofErr w:type="spellEnd"/>
+      <w:r>
+        <w:rPr>
+          <w:rFonts w:ascii="Consolas" w:hAnsi="Consolas" w:cs="Consolas"/>
+          <w:color w:val="0000FF"/>
+          <w:sz w:val="19"/>
+          <w:szCs w:val="19"/>
+          <w:highlight w:val="white"/>
+        </w:rPr>
+        <w:t xml:space="preserve"> </w:t>
+      </w:r>
       <w:r>
         <w:rPr>
           <w:rFonts w:ascii="Consolas" w:hAnsi="Consolas" w:cs="Consolas"/>
@@ -4735,8 +5192,19 @@
           <w:sz w:val="19"/>
           <w:szCs w:val="19"/>
         </w:rPr>
-        <w:t>Can Procedures return a value also ???</w:t>
-      </w:r>
+        <w:t xml:space="preserve">Can Procedures return a value </w:t>
+      </w:r>
+      <w:proofErr w:type="gramStart"/>
+      <w:r>
+        <w:rPr>
+          <w:rFonts w:ascii="Consolas" w:hAnsi="Consolas" w:cs="Consolas"/>
+          <w:color w:val="000000"/>
+          <w:sz w:val="19"/>
+          <w:szCs w:val="19"/>
+        </w:rPr>
+        <w:t>also ???</w:t>
+      </w:r>
+      <w:proofErr w:type="gramEnd"/>
     </w:p>
     <w:p>
       <w:pPr>
@@ -4813,7 +5281,27 @@
           <w:sz w:val="19"/>
           <w:szCs w:val="19"/>
         </w:rPr>
-        <w:t>1. Return statement &gt; By using return statement, SP can return only one value and that too is in integer</w:t>
+        <w:t xml:space="preserve">1. Return statement &gt; </w:t>
+      </w:r>
+      <w:proofErr w:type="gramStart"/>
+      <w:r>
+        <w:rPr>
+          <w:rFonts w:ascii="Consolas" w:hAnsi="Consolas" w:cs="Consolas"/>
+          <w:color w:val="000000"/>
+          <w:sz w:val="19"/>
+          <w:szCs w:val="19"/>
+        </w:rPr>
+        <w:t>By</w:t>
+      </w:r>
+      <w:proofErr w:type="gramEnd"/>
+      <w:r>
+        <w:rPr>
+          <w:rFonts w:ascii="Consolas" w:hAnsi="Consolas" w:cs="Consolas"/>
+          <w:color w:val="000000"/>
+          <w:sz w:val="19"/>
+          <w:szCs w:val="19"/>
+        </w:rPr>
+        <w:t xml:space="preserve"> using return statement, SP can return only one value and that too is in integer</w:t>
       </w:r>
     </w:p>
     <w:p>
@@ -4908,6 +5396,7 @@
           <w:highlight w:val="white"/>
         </w:rPr>
       </w:pPr>
+      <w:proofErr w:type="gramStart"/>
       <w:r>
         <w:rPr>
           <w:rFonts w:ascii="Consolas" w:hAnsi="Consolas" w:cs="Consolas"/>
@@ -4918,6 +5407,7 @@
         </w:rPr>
         <w:t>create</w:t>
       </w:r>
+      <w:proofErr w:type="gramEnd"/>
       <w:r>
         <w:rPr>
           <w:rFonts w:ascii="Consolas" w:hAnsi="Consolas" w:cs="Consolas"/>
@@ -4928,6 +5418,7 @@
         </w:rPr>
         <w:t xml:space="preserve"> </w:t>
       </w:r>
+      <w:proofErr w:type="spellStart"/>
       <w:r>
         <w:rPr>
           <w:rFonts w:ascii="Consolas" w:hAnsi="Consolas" w:cs="Consolas"/>
@@ -4938,16 +5429,29 @@
         </w:rPr>
         <w:t>proc</w:t>
       </w:r>
-      <w:r>
-        <w:rPr>
-          <w:rFonts w:ascii="Consolas" w:hAnsi="Consolas" w:cs="Consolas"/>
-          <w:color w:val="000000"/>
-          <w:sz w:val="19"/>
-          <w:szCs w:val="19"/>
-          <w:highlight w:val="white"/>
-        </w:rPr>
-        <w:t xml:space="preserve"> GetEmployeeCount</w:t>
-      </w:r>
+      <w:proofErr w:type="spellEnd"/>
+      <w:r>
+        <w:rPr>
+          <w:rFonts w:ascii="Consolas" w:hAnsi="Consolas" w:cs="Consolas"/>
+          <w:color w:val="000000"/>
+          <w:sz w:val="19"/>
+          <w:szCs w:val="19"/>
+          <w:highlight w:val="white"/>
+        </w:rPr>
+        <w:t xml:space="preserve"> </w:t>
+      </w:r>
+      <w:proofErr w:type="spellStart"/>
+      <w:r>
+        <w:rPr>
+          <w:rFonts w:ascii="Consolas" w:hAnsi="Consolas" w:cs="Consolas"/>
+          <w:color w:val="000000"/>
+          <w:sz w:val="19"/>
+          <w:szCs w:val="19"/>
+          <w:highlight w:val="white"/>
+        </w:rPr>
+        <w:t>GetEmployeeCount</w:t>
+      </w:r>
+      <w:proofErr w:type="spellEnd"/>
     </w:p>
     <w:p>
       <w:pPr>
@@ -5035,6 +5539,7 @@
           <w:highlight w:val="yellow"/>
         </w:rPr>
       </w:pPr>
+      <w:proofErr w:type="gramStart"/>
       <w:r>
         <w:rPr>
           <w:rFonts w:ascii="Consolas" w:hAnsi="Consolas" w:cs="Consolas"/>
@@ -5046,6 +5551,7 @@
         </w:rPr>
         <w:t>declare</w:t>
       </w:r>
+      <w:proofErr w:type="gramEnd"/>
       <w:r>
         <w:rPr>
           <w:rFonts w:ascii="Consolas" w:hAnsi="Consolas" w:cs="Consolas"/>
@@ -5057,6 +5563,7 @@
         </w:rPr>
         <w:t xml:space="preserve"> @count </w:t>
       </w:r>
+      <w:proofErr w:type="spellStart"/>
       <w:r>
         <w:rPr>
           <w:rFonts w:ascii="Consolas" w:hAnsi="Consolas" w:cs="Consolas"/>
@@ -5068,6 +5575,7 @@
         </w:rPr>
         <w:t>int</w:t>
       </w:r>
+      <w:proofErr w:type="spellEnd"/>
     </w:p>
     <w:p>
       <w:pPr>
@@ -5130,6 +5638,7 @@
         </w:rPr>
         <w:t xml:space="preserve"> </w:t>
       </w:r>
+      <w:proofErr w:type="gramStart"/>
       <w:r>
         <w:rPr>
           <w:rFonts w:ascii="Consolas" w:hAnsi="Consolas" w:cs="Consolas"/>
@@ -5148,7 +5657,18 @@
           <w:szCs w:val="19"/>
           <w:highlight w:val="white"/>
         </w:rPr>
-        <w:t>(*)</w:t>
+        <w:t>(</w:t>
+      </w:r>
+      <w:proofErr w:type="gramEnd"/>
+      <w:r>
+        <w:rPr>
+          <w:rFonts w:ascii="Consolas" w:hAnsi="Consolas" w:cs="Consolas"/>
+          <w:color w:val="808080"/>
+          <w:sz w:val="19"/>
+          <w:szCs w:val="19"/>
+          <w:highlight w:val="white"/>
+        </w:rPr>
+        <w:t>*)</w:t>
       </w:r>
       <w:r>
         <w:rPr>
@@ -5203,6 +5723,7 @@
           <w:highlight w:val="yellow"/>
         </w:rPr>
       </w:pPr>
+      <w:proofErr w:type="gramStart"/>
       <w:r>
         <w:rPr>
           <w:rFonts w:ascii="Consolas" w:hAnsi="Consolas" w:cs="Consolas"/>
@@ -5214,6 +5735,7 @@
         </w:rPr>
         <w:t>return</w:t>
       </w:r>
+      <w:proofErr w:type="gramEnd"/>
       <w:r>
         <w:rPr>
           <w:rFonts w:ascii="Consolas" w:hAnsi="Consolas" w:cs="Consolas"/>
@@ -5355,6 +5877,7 @@
           <w:highlight w:val="white"/>
         </w:rPr>
       </w:pPr>
+      <w:proofErr w:type="gramStart"/>
       <w:r>
         <w:rPr>
           <w:rFonts w:ascii="Consolas" w:hAnsi="Consolas" w:cs="Consolas"/>
@@ -5365,6 +5888,7 @@
         </w:rPr>
         <w:t>declare</w:t>
       </w:r>
+      <w:proofErr w:type="gramEnd"/>
       <w:r>
         <w:rPr>
           <w:rFonts w:ascii="Consolas" w:hAnsi="Consolas" w:cs="Consolas"/>
@@ -5375,6 +5899,7 @@
         </w:rPr>
         <w:t xml:space="preserve"> @count </w:t>
       </w:r>
+      <w:proofErr w:type="spellStart"/>
       <w:r>
         <w:rPr>
           <w:rFonts w:ascii="Consolas" w:hAnsi="Consolas" w:cs="Consolas"/>
@@ -5385,6 +5910,7 @@
         </w:rPr>
         <w:t>int</w:t>
       </w:r>
+      <w:proofErr w:type="spellEnd"/>
     </w:p>
     <w:p>
       <w:pPr>
@@ -5407,6 +5933,7 @@
           <w:highlight w:val="white"/>
         </w:rPr>
       </w:pPr>
+      <w:proofErr w:type="gramStart"/>
       <w:r>
         <w:rPr>
           <w:rFonts w:ascii="Consolas" w:hAnsi="Consolas" w:cs="Consolas"/>
@@ -5417,6 +5944,7 @@
         </w:rPr>
         <w:t>exec</w:t>
       </w:r>
+      <w:proofErr w:type="gramEnd"/>
       <w:r>
         <w:rPr>
           <w:rFonts w:ascii="Consolas" w:hAnsi="Consolas" w:cs="Consolas"/>
@@ -5445,8 +5973,20 @@
           <w:szCs w:val="19"/>
           <w:highlight w:val="white"/>
         </w:rPr>
-        <w:t xml:space="preserve"> GetEmployeeCount</w:t>
-      </w:r>
+        <w:t xml:space="preserve"> </w:t>
+      </w:r>
+      <w:proofErr w:type="spellStart"/>
+      <w:r>
+        <w:rPr>
+          <w:rFonts w:ascii="Consolas" w:hAnsi="Consolas" w:cs="Consolas"/>
+          <w:color w:val="000000"/>
+          <w:sz w:val="19"/>
+          <w:szCs w:val="19"/>
+          <w:highlight w:val="white"/>
+        </w:rPr>
+        <w:t>GetEmployeeCount</w:t>
+      </w:r>
+      <w:proofErr w:type="spellEnd"/>
     </w:p>
     <w:p>
       <w:pPr>
@@ -5464,6 +6004,7 @@
           <w:szCs w:val="19"/>
         </w:rPr>
       </w:pPr>
+      <w:proofErr w:type="gramStart"/>
       <w:r>
         <w:rPr>
           <w:rFonts w:ascii="Consolas" w:hAnsi="Consolas" w:cs="Consolas"/>
@@ -5475,6 +6016,7 @@
         <w:lastRenderedPageBreak/>
         <w:t>print</w:t>
       </w:r>
+      <w:proofErr w:type="gramEnd"/>
       <w:r>
         <w:rPr>
           <w:rFonts w:ascii="Consolas" w:hAnsi="Consolas" w:cs="Consolas"/>
@@ -5526,7 +6068,27 @@
           <w:sz w:val="19"/>
           <w:szCs w:val="19"/>
         </w:rPr>
-        <w:t>-- Return 1 when record already exists for that PK , else return 0 and insert record</w:t>
+        <w:t xml:space="preserve">-- Return 1 when record already exists for that </w:t>
+      </w:r>
+      <w:proofErr w:type="gramStart"/>
+      <w:r>
+        <w:rPr>
+          <w:rFonts w:ascii="Consolas" w:hAnsi="Consolas" w:cs="Consolas"/>
+          <w:color w:val="000000"/>
+          <w:sz w:val="19"/>
+          <w:szCs w:val="19"/>
+        </w:rPr>
+        <w:t>PK ,</w:t>
+      </w:r>
+      <w:proofErr w:type="gramEnd"/>
+      <w:r>
+        <w:rPr>
+          <w:rFonts w:ascii="Consolas" w:hAnsi="Consolas" w:cs="Consolas"/>
+          <w:color w:val="000000"/>
+          <w:sz w:val="19"/>
+          <w:szCs w:val="19"/>
+        </w:rPr>
+        <w:t xml:space="preserve"> else return 0 and insert record</w:t>
       </w:r>
     </w:p>
     <w:p>
@@ -5550,6 +6112,7 @@
           <w:highlight w:val="white"/>
         </w:rPr>
       </w:pPr>
+      <w:proofErr w:type="gramStart"/>
       <w:r>
         <w:rPr>
           <w:rFonts w:ascii="Consolas" w:hAnsi="Consolas" w:cs="Consolas"/>
@@ -5560,6 +6123,7 @@
         </w:rPr>
         <w:t>alter</w:t>
       </w:r>
+      <w:proofErr w:type="gramEnd"/>
       <w:r>
         <w:rPr>
           <w:rFonts w:ascii="Consolas" w:hAnsi="Consolas" w:cs="Consolas"/>
@@ -5570,6 +6134,7 @@
         </w:rPr>
         <w:t xml:space="preserve"> </w:t>
       </w:r>
+      <w:proofErr w:type="spellStart"/>
       <w:r>
         <w:rPr>
           <w:rFonts w:ascii="Consolas" w:hAnsi="Consolas" w:cs="Consolas"/>
@@ -5580,26 +6145,39 @@
         </w:rPr>
         <w:t>proc</w:t>
       </w:r>
-      <w:r>
-        <w:rPr>
-          <w:rFonts w:ascii="Consolas" w:hAnsi="Consolas" w:cs="Consolas"/>
-          <w:color w:val="000000"/>
-          <w:sz w:val="19"/>
-          <w:szCs w:val="19"/>
-          <w:highlight w:val="white"/>
-        </w:rPr>
-        <w:t xml:space="preserve"> InsertStudent</w:t>
-      </w:r>
-      <w:r>
-        <w:rPr>
-          <w:rFonts w:ascii="Consolas" w:hAnsi="Consolas" w:cs="Consolas"/>
-          <w:color w:val="0000FF"/>
+      <w:proofErr w:type="spellEnd"/>
+      <w:r>
+        <w:rPr>
+          <w:rFonts w:ascii="Consolas" w:hAnsi="Consolas" w:cs="Consolas"/>
+          <w:color w:val="000000"/>
           <w:sz w:val="19"/>
           <w:szCs w:val="19"/>
           <w:highlight w:val="white"/>
         </w:rPr>
         <w:t xml:space="preserve"> </w:t>
       </w:r>
+      <w:proofErr w:type="spellStart"/>
+      <w:r>
+        <w:rPr>
+          <w:rFonts w:ascii="Consolas" w:hAnsi="Consolas" w:cs="Consolas"/>
+          <w:color w:val="000000"/>
+          <w:sz w:val="19"/>
+          <w:szCs w:val="19"/>
+          <w:highlight w:val="white"/>
+        </w:rPr>
+        <w:t>InsertStudent</w:t>
+      </w:r>
+      <w:proofErr w:type="spellEnd"/>
+      <w:r>
+        <w:rPr>
+          <w:rFonts w:ascii="Consolas" w:hAnsi="Consolas" w:cs="Consolas"/>
+          <w:color w:val="0000FF"/>
+          <w:sz w:val="19"/>
+          <w:szCs w:val="19"/>
+          <w:highlight w:val="white"/>
+        </w:rPr>
+        <w:t xml:space="preserve"> </w:t>
+      </w:r>
       <w:r>
         <w:rPr>
           <w:rFonts w:ascii="Consolas" w:hAnsi="Consolas" w:cs="Consolas"/>
@@ -5618,8 +6196,31 @@
           <w:szCs w:val="19"/>
           <w:highlight w:val="white"/>
         </w:rPr>
-        <w:t xml:space="preserve">@rn </w:t>
-      </w:r>
+        <w:t>@</w:t>
+      </w:r>
+      <w:proofErr w:type="spellStart"/>
+      <w:r>
+        <w:rPr>
+          <w:rFonts w:ascii="Consolas" w:hAnsi="Consolas" w:cs="Consolas"/>
+          <w:color w:val="000000"/>
+          <w:sz w:val="19"/>
+          <w:szCs w:val="19"/>
+          <w:highlight w:val="white"/>
+        </w:rPr>
+        <w:t>rn</w:t>
+      </w:r>
+      <w:proofErr w:type="spellEnd"/>
+      <w:r>
+        <w:rPr>
+          <w:rFonts w:ascii="Consolas" w:hAnsi="Consolas" w:cs="Consolas"/>
+          <w:color w:val="000000"/>
+          <w:sz w:val="19"/>
+          <w:szCs w:val="19"/>
+          <w:highlight w:val="white"/>
+        </w:rPr>
+        <w:t xml:space="preserve"> </w:t>
+      </w:r>
+      <w:proofErr w:type="spellStart"/>
       <w:r>
         <w:rPr>
           <w:rFonts w:ascii="Consolas" w:hAnsi="Consolas" w:cs="Consolas"/>
@@ -5630,6 +6231,7 @@
         </w:rPr>
         <w:t>int</w:t>
       </w:r>
+      <w:proofErr w:type="spellEnd"/>
       <w:r>
         <w:rPr>
           <w:rFonts w:ascii="Consolas" w:hAnsi="Consolas" w:cs="Consolas"/>
@@ -5650,6 +6252,7 @@
         </w:rPr>
         <w:t xml:space="preserve"> @name </w:t>
       </w:r>
+      <w:proofErr w:type="spellStart"/>
       <w:r>
         <w:rPr>
           <w:rFonts w:ascii="Consolas" w:hAnsi="Consolas" w:cs="Consolas"/>
@@ -5660,6 +6263,7 @@
         </w:rPr>
         <w:t>varchar</w:t>
       </w:r>
+      <w:proofErr w:type="spellEnd"/>
       <w:r>
         <w:rPr>
           <w:rFonts w:ascii="Consolas" w:hAnsi="Consolas" w:cs="Consolas"/>
@@ -5722,6 +6326,7 @@
         </w:rPr>
         <w:t xml:space="preserve">@marks </w:t>
       </w:r>
+      <w:proofErr w:type="spellStart"/>
       <w:r>
         <w:rPr>
           <w:rFonts w:ascii="Consolas" w:hAnsi="Consolas" w:cs="Consolas"/>
@@ -5732,6 +6337,7 @@
         </w:rPr>
         <w:t>int</w:t>
       </w:r>
+      <w:proofErr w:type="spellEnd"/>
       <w:r>
         <w:rPr>
           <w:rFonts w:ascii="Consolas" w:hAnsi="Consolas" w:cs="Consolas"/>
@@ -5750,8 +6356,31 @@
           <w:szCs w:val="19"/>
           <w:highlight w:val="white"/>
         </w:rPr>
-        <w:t xml:space="preserve"> @batchCode </w:t>
-      </w:r>
+        <w:t xml:space="preserve"> @</w:t>
+      </w:r>
+      <w:proofErr w:type="spellStart"/>
+      <w:r>
+        <w:rPr>
+          <w:rFonts w:ascii="Consolas" w:hAnsi="Consolas" w:cs="Consolas"/>
+          <w:color w:val="000000"/>
+          <w:sz w:val="19"/>
+          <w:szCs w:val="19"/>
+          <w:highlight w:val="white"/>
+        </w:rPr>
+        <w:t>batchCode</w:t>
+      </w:r>
+      <w:proofErr w:type="spellEnd"/>
+      <w:r>
+        <w:rPr>
+          <w:rFonts w:ascii="Consolas" w:hAnsi="Consolas" w:cs="Consolas"/>
+          <w:color w:val="000000"/>
+          <w:sz w:val="19"/>
+          <w:szCs w:val="19"/>
+          <w:highlight w:val="white"/>
+        </w:rPr>
+        <w:t xml:space="preserve"> </w:t>
+      </w:r>
+      <w:proofErr w:type="gramStart"/>
       <w:r>
         <w:rPr>
           <w:rFonts w:ascii="Consolas" w:hAnsi="Consolas" w:cs="Consolas"/>
@@ -5772,6 +6401,7 @@
         </w:rPr>
         <w:t>(</w:t>
       </w:r>
+      <w:proofErr w:type="gramEnd"/>
       <w:r>
         <w:rPr>
           <w:rFonts w:ascii="Consolas" w:hAnsi="Consolas" w:cs="Consolas"/>
@@ -5824,6 +6454,8 @@
         </w:rPr>
         <w:t xml:space="preserve">@address </w:t>
       </w:r>
+      <w:proofErr w:type="spellStart"/>
+      <w:proofErr w:type="gramStart"/>
       <w:r>
         <w:rPr>
           <w:rFonts w:ascii="Consolas" w:hAnsi="Consolas" w:cs="Consolas"/>
@@ -5834,6 +6466,7 @@
         </w:rPr>
         <w:t>varchar</w:t>
       </w:r>
+      <w:proofErr w:type="spellEnd"/>
       <w:r>
         <w:rPr>
           <w:rFonts w:ascii="Consolas" w:hAnsi="Consolas" w:cs="Consolas"/>
@@ -5844,6 +6477,7 @@
         </w:rPr>
         <w:t>(</w:t>
       </w:r>
+      <w:proofErr w:type="gramEnd"/>
       <w:r>
         <w:rPr>
           <w:rFonts w:ascii="Consolas" w:hAnsi="Consolas" w:cs="Consolas"/>
@@ -5886,16 +6520,29 @@
           <w:highlight w:val="white"/>
         </w:rPr>
       </w:pPr>
-      <w:r>
-        <w:rPr>
-          <w:rFonts w:ascii="Consolas" w:hAnsi="Consolas" w:cs="Consolas"/>
-          <w:color w:val="000000"/>
-          <w:sz w:val="19"/>
-          <w:szCs w:val="19"/>
-          <w:highlight w:val="white"/>
-        </w:rPr>
-        <w:t xml:space="preserve">@dob </w:t>
-      </w:r>
+      <w:proofErr w:type="gramStart"/>
+      <w:r>
+        <w:rPr>
+          <w:rFonts w:ascii="Consolas" w:hAnsi="Consolas" w:cs="Consolas"/>
+          <w:color w:val="000000"/>
+          <w:sz w:val="19"/>
+          <w:szCs w:val="19"/>
+          <w:highlight w:val="white"/>
+        </w:rPr>
+        <w:t>@dob</w:t>
+      </w:r>
+      <w:proofErr w:type="gramEnd"/>
+      <w:r>
+        <w:rPr>
+          <w:rFonts w:ascii="Consolas" w:hAnsi="Consolas" w:cs="Consolas"/>
+          <w:color w:val="000000"/>
+          <w:sz w:val="19"/>
+          <w:szCs w:val="19"/>
+          <w:highlight w:val="white"/>
+        </w:rPr>
+        <w:t xml:space="preserve"> </w:t>
+      </w:r>
+      <w:proofErr w:type="spellStart"/>
       <w:r>
         <w:rPr>
           <w:rFonts w:ascii="Consolas" w:hAnsi="Consolas" w:cs="Consolas"/>
@@ -5906,6 +6553,7 @@
         </w:rPr>
         <w:t>datetime</w:t>
       </w:r>
+      <w:proofErr w:type="spellEnd"/>
       <w:r>
         <w:rPr>
           <w:rFonts w:ascii="Consolas" w:hAnsi="Consolas" w:cs="Consolas"/>
@@ -5948,6 +6596,8 @@
         </w:rPr>
         <w:t xml:space="preserve">@course </w:t>
       </w:r>
+      <w:proofErr w:type="spellStart"/>
+      <w:proofErr w:type="gramStart"/>
       <w:r>
         <w:rPr>
           <w:rFonts w:ascii="Consolas" w:hAnsi="Consolas" w:cs="Consolas"/>
@@ -5958,6 +6608,7 @@
         </w:rPr>
         <w:t>varchar</w:t>
       </w:r>
+      <w:proofErr w:type="spellEnd"/>
       <w:r>
         <w:rPr>
           <w:rFonts w:ascii="Consolas" w:hAnsi="Consolas" w:cs="Consolas"/>
@@ -5968,6 +6619,7 @@
         </w:rPr>
         <w:t>(</w:t>
       </w:r>
+      <w:proofErr w:type="gramEnd"/>
       <w:r>
         <w:rPr>
           <w:rFonts w:ascii="Consolas" w:hAnsi="Consolas" w:cs="Consolas"/>
@@ -6148,6 +6800,7 @@
         </w:rPr>
         <w:t xml:space="preserve">   </w:t>
       </w:r>
+      <w:proofErr w:type="gramStart"/>
       <w:r>
         <w:rPr>
           <w:rFonts w:ascii="Consolas" w:hAnsi="Consolas" w:cs="Consolas"/>
@@ -6166,7 +6819,18 @@
           <w:szCs w:val="19"/>
           <w:highlight w:val="white"/>
         </w:rPr>
-        <w:t>(exists(</w:t>
+        <w:t>(</w:t>
+      </w:r>
+      <w:proofErr w:type="gramEnd"/>
+      <w:r>
+        <w:rPr>
+          <w:rFonts w:ascii="Consolas" w:hAnsi="Consolas" w:cs="Consolas"/>
+          <w:color w:val="808080"/>
+          <w:sz w:val="19"/>
+          <w:szCs w:val="19"/>
+          <w:highlight w:val="white"/>
+        </w:rPr>
+        <w:t>exists(</w:t>
       </w:r>
       <w:r>
         <w:rPr>
@@ -6246,8 +6910,20 @@
           <w:szCs w:val="19"/>
           <w:highlight w:val="white"/>
         </w:rPr>
-        <w:t xml:space="preserve"> rn</w:t>
-      </w:r>
+        <w:t xml:space="preserve"> </w:t>
+      </w:r>
+      <w:proofErr w:type="spellStart"/>
+      <w:r>
+        <w:rPr>
+          <w:rFonts w:ascii="Consolas" w:hAnsi="Consolas" w:cs="Consolas"/>
+          <w:color w:val="000000"/>
+          <w:sz w:val="19"/>
+          <w:szCs w:val="19"/>
+          <w:highlight w:val="white"/>
+        </w:rPr>
+        <w:t>rn</w:t>
+      </w:r>
+      <w:proofErr w:type="spellEnd"/>
       <w:r>
         <w:rPr>
           <w:rFonts w:ascii="Consolas" w:hAnsi="Consolas" w:cs="Consolas"/>
@@ -6266,8 +6942,20 @@
           <w:szCs w:val="19"/>
           <w:highlight w:val="white"/>
         </w:rPr>
-        <w:t>@rn</w:t>
-      </w:r>
+        <w:t>@</w:t>
+      </w:r>
+      <w:proofErr w:type="spellStart"/>
+      <w:r>
+        <w:rPr>
+          <w:rFonts w:ascii="Consolas" w:hAnsi="Consolas" w:cs="Consolas"/>
+          <w:color w:val="000000"/>
+          <w:sz w:val="19"/>
+          <w:szCs w:val="19"/>
+          <w:highlight w:val="white"/>
+        </w:rPr>
+        <w:t>rn</w:t>
+      </w:r>
+      <w:proofErr w:type="spellEnd"/>
       <w:r>
         <w:rPr>
           <w:rFonts w:ascii="Consolas" w:hAnsi="Consolas" w:cs="Consolas"/>
@@ -6310,6 +6998,7 @@
         </w:rPr>
         <w:t xml:space="preserve">   </w:t>
       </w:r>
+      <w:proofErr w:type="gramStart"/>
       <w:r>
         <w:rPr>
           <w:rFonts w:ascii="Consolas" w:hAnsi="Consolas" w:cs="Consolas"/>
@@ -6320,6 +7009,7 @@
         </w:rPr>
         <w:t>return</w:t>
       </w:r>
+      <w:proofErr w:type="gramEnd"/>
       <w:r>
         <w:rPr>
           <w:rFonts w:ascii="Consolas" w:hAnsi="Consolas" w:cs="Consolas"/>
@@ -6362,6 +7052,7 @@
         </w:rPr>
         <w:t xml:space="preserve">    </w:t>
       </w:r>
+      <w:proofErr w:type="gramStart"/>
       <w:r>
         <w:rPr>
           <w:rFonts w:ascii="Consolas" w:hAnsi="Consolas" w:cs="Consolas"/>
@@ -6372,6 +7063,7 @@
         </w:rPr>
         <w:t>else</w:t>
       </w:r>
+      <w:proofErr w:type="gramEnd"/>
       <w:r>
         <w:rPr>
           <w:rFonts w:ascii="Consolas" w:hAnsi="Consolas" w:cs="Consolas"/>
@@ -6437,6 +7129,7 @@
         <w:tab/>
         <w:t xml:space="preserve"> </w:t>
       </w:r>
+      <w:proofErr w:type="gramStart"/>
       <w:r>
         <w:rPr>
           <w:rFonts w:ascii="Consolas" w:hAnsi="Consolas" w:cs="Consolas"/>
@@ -6447,6 +7140,7 @@
         </w:rPr>
         <w:t>begin</w:t>
       </w:r>
+      <w:proofErr w:type="gramEnd"/>
     </w:p>
     <w:p>
       <w:pPr>
@@ -6479,6 +7173,7 @@
         </w:rPr>
         <w:t xml:space="preserve"> </w:t>
       </w:r>
+      <w:proofErr w:type="gramStart"/>
       <w:r>
         <w:rPr>
           <w:rFonts w:ascii="Consolas" w:hAnsi="Consolas" w:cs="Consolas"/>
@@ -6489,6 +7184,7 @@
         </w:rPr>
         <w:t>insert</w:t>
       </w:r>
+      <w:proofErr w:type="gramEnd"/>
       <w:r>
         <w:rPr>
           <w:rFonts w:ascii="Consolas" w:hAnsi="Consolas" w:cs="Consolas"/>
@@ -6539,6 +7235,7 @@
         </w:rPr>
         <w:t>(</w:t>
       </w:r>
+      <w:proofErr w:type="spellStart"/>
       <w:r>
         <w:rPr>
           <w:rFonts w:ascii="Consolas" w:hAnsi="Consolas" w:cs="Consolas"/>
@@ -6549,6 +7246,7 @@
         </w:rPr>
         <w:t>rn</w:t>
       </w:r>
+      <w:proofErr w:type="spellEnd"/>
       <w:r>
         <w:rPr>
           <w:rFonts w:ascii="Consolas" w:hAnsi="Consolas" w:cs="Consolas"/>
@@ -6597,7 +7295,18 @@
           <w:szCs w:val="19"/>
           <w:highlight w:val="white"/>
         </w:rPr>
-        <w:t xml:space="preserve"> marks</w:t>
+        <w:t xml:space="preserve"> </w:t>
+      </w:r>
+      <w:proofErr w:type="spellStart"/>
+      <w:r>
+        <w:rPr>
+          <w:rFonts w:ascii="Consolas" w:hAnsi="Consolas" w:cs="Consolas"/>
+          <w:color w:val="000000"/>
+          <w:sz w:val="19"/>
+          <w:szCs w:val="19"/>
+          <w:highlight w:val="white"/>
+        </w:rPr>
+        <w:t>marks</w:t>
       </w:r>
       <w:r>
         <w:rPr>
@@ -6619,6 +7328,7 @@
         </w:rPr>
         <w:t>batchCode</w:t>
       </w:r>
+      <w:proofErr w:type="spellEnd"/>
       <w:r>
         <w:rPr>
           <w:rFonts w:ascii="Consolas" w:hAnsi="Consolas" w:cs="Consolas"/>
@@ -6731,15 +7441,27 @@
         </w:rPr>
         <w:t xml:space="preserve"> </w:t>
       </w:r>
-      <w:r>
-        <w:rPr>
-          <w:rFonts w:ascii="Consolas" w:hAnsi="Consolas" w:cs="Consolas"/>
-          <w:color w:val="0000FF"/>
-          <w:sz w:val="19"/>
-          <w:szCs w:val="19"/>
-          <w:highlight w:val="white"/>
-        </w:rPr>
-        <w:t xml:space="preserve">values </w:t>
+      <w:proofErr w:type="gramStart"/>
+      <w:r>
+        <w:rPr>
+          <w:rFonts w:ascii="Consolas" w:hAnsi="Consolas" w:cs="Consolas"/>
+          <w:color w:val="0000FF"/>
+          <w:sz w:val="19"/>
+          <w:szCs w:val="19"/>
+          <w:highlight w:val="white"/>
+        </w:rPr>
+        <w:t>values</w:t>
+      </w:r>
+      <w:proofErr w:type="gramEnd"/>
+      <w:r>
+        <w:rPr>
+          <w:rFonts w:ascii="Consolas" w:hAnsi="Consolas" w:cs="Consolas"/>
+          <w:color w:val="0000FF"/>
+          <w:sz w:val="19"/>
+          <w:szCs w:val="19"/>
+          <w:highlight w:val="white"/>
+        </w:rPr>
+        <w:t xml:space="preserve"> </w:t>
       </w:r>
       <w:r>
         <w:rPr>
@@ -6759,8 +7481,20 @@
           <w:szCs w:val="19"/>
           <w:highlight w:val="white"/>
         </w:rPr>
-        <w:t>@rn</w:t>
-      </w:r>
+        <w:t>@</w:t>
+      </w:r>
+      <w:proofErr w:type="spellStart"/>
+      <w:r>
+        <w:rPr>
+          <w:rFonts w:ascii="Consolas" w:hAnsi="Consolas" w:cs="Consolas"/>
+          <w:color w:val="000000"/>
+          <w:sz w:val="19"/>
+          <w:szCs w:val="19"/>
+          <w:highlight w:val="white"/>
+        </w:rPr>
+        <w:t>rn</w:t>
+      </w:r>
+      <w:proofErr w:type="spellEnd"/>
       <w:r>
         <w:rPr>
           <w:rFonts w:ascii="Consolas" w:hAnsi="Consolas" w:cs="Consolas"/>
@@ -6819,8 +7553,20 @@
           <w:szCs w:val="19"/>
           <w:highlight w:val="white"/>
         </w:rPr>
-        <w:t>@batchCode</w:t>
-      </w:r>
+        <w:t>@</w:t>
+      </w:r>
+      <w:proofErr w:type="spellStart"/>
+      <w:r>
+        <w:rPr>
+          <w:rFonts w:ascii="Consolas" w:hAnsi="Consolas" w:cs="Consolas"/>
+          <w:color w:val="000000"/>
+          <w:sz w:val="19"/>
+          <w:szCs w:val="19"/>
+          <w:highlight w:val="white"/>
+        </w:rPr>
+        <w:t>batchCode</w:t>
+      </w:r>
+      <w:proofErr w:type="spellEnd"/>
       <w:r>
         <w:rPr>
           <w:rFonts w:ascii="Consolas" w:hAnsi="Consolas" w:cs="Consolas"/>
@@ -6839,7 +7585,18 @@
           <w:szCs w:val="19"/>
           <w:highlight w:val="white"/>
         </w:rPr>
-        <w:t>@address</w:t>
+        <w:t>@</w:t>
+      </w:r>
+      <w:proofErr w:type="spellStart"/>
+      <w:r>
+        <w:rPr>
+          <w:rFonts w:ascii="Consolas" w:hAnsi="Consolas" w:cs="Consolas"/>
+          <w:color w:val="000000"/>
+          <w:sz w:val="19"/>
+          <w:szCs w:val="19"/>
+          <w:highlight w:val="white"/>
+        </w:rPr>
+        <w:t>address</w:t>
       </w:r>
       <w:r>
         <w:rPr>
@@ -6881,6 +7638,7 @@
         </w:rPr>
         <w:t>@course</w:t>
       </w:r>
+      <w:proofErr w:type="spellEnd"/>
       <w:r>
         <w:rPr>
           <w:rFonts w:ascii="Consolas" w:hAnsi="Consolas" w:cs="Consolas"/>
@@ -6923,6 +7681,7 @@
         </w:rPr>
         <w:t xml:space="preserve">  </w:t>
       </w:r>
+      <w:proofErr w:type="gramStart"/>
       <w:r>
         <w:rPr>
           <w:rFonts w:ascii="Consolas" w:hAnsi="Consolas" w:cs="Consolas"/>
@@ -6933,6 +7692,7 @@
         </w:rPr>
         <w:t>return</w:t>
       </w:r>
+      <w:proofErr w:type="gramEnd"/>
       <w:r>
         <w:rPr>
           <w:rFonts w:ascii="Consolas" w:hAnsi="Consolas" w:cs="Consolas"/>
@@ -6975,6 +7735,7 @@
         </w:rPr>
         <w:t xml:space="preserve">    </w:t>
       </w:r>
+      <w:proofErr w:type="gramStart"/>
       <w:r>
         <w:rPr>
           <w:rFonts w:ascii="Consolas" w:hAnsi="Consolas" w:cs="Consolas"/>
@@ -6985,6 +7746,7 @@
         </w:rPr>
         <w:t>end</w:t>
       </w:r>
+      <w:proofErr w:type="gramEnd"/>
       <w:r>
         <w:rPr>
           <w:rFonts w:ascii="Consolas" w:hAnsi="Consolas" w:cs="Consolas"/>
@@ -7147,6 +7909,7 @@
           <w:highlight w:val="white"/>
         </w:rPr>
       </w:pPr>
+      <w:proofErr w:type="gramStart"/>
       <w:r>
         <w:rPr>
           <w:rFonts w:ascii="Consolas" w:hAnsi="Consolas" w:cs="Consolas"/>
@@ -7157,6 +7920,7 @@
         </w:rPr>
         <w:t>declare</w:t>
       </w:r>
+      <w:proofErr w:type="gramEnd"/>
       <w:r>
         <w:rPr>
           <w:rFonts w:ascii="Consolas" w:hAnsi="Consolas" w:cs="Consolas"/>
@@ -7167,6 +7931,7 @@
         </w:rPr>
         <w:t xml:space="preserve"> @flag </w:t>
       </w:r>
+      <w:proofErr w:type="spellStart"/>
       <w:r>
         <w:rPr>
           <w:rFonts w:ascii="Consolas" w:hAnsi="Consolas" w:cs="Consolas"/>
@@ -7177,6 +7942,7 @@
         </w:rPr>
         <w:t>int</w:t>
       </w:r>
+      <w:proofErr w:type="spellEnd"/>
     </w:p>
     <w:p>
       <w:pPr>
@@ -7229,6 +7995,7 @@
         </w:rPr>
         <w:t>=</w:t>
       </w:r>
+      <w:proofErr w:type="spellStart"/>
       <w:r>
         <w:rPr>
           <w:rFonts w:ascii="Consolas" w:hAnsi="Consolas" w:cs="Consolas"/>
@@ -7239,6 +8006,7 @@
         </w:rPr>
         <w:t>InsertStudent</w:t>
       </w:r>
+      <w:proofErr w:type="spellEnd"/>
       <w:r>
         <w:rPr>
           <w:rFonts w:ascii="Consolas" w:hAnsi="Consolas" w:cs="Consolas"/>
@@ -7411,6 +8179,7 @@
           <w:highlight w:val="white"/>
         </w:rPr>
       </w:pPr>
+      <w:proofErr w:type="gramStart"/>
       <w:r>
         <w:rPr>
           <w:rFonts w:ascii="Consolas" w:hAnsi="Consolas" w:cs="Consolas"/>
@@ -7421,6 +8190,7 @@
         </w:rPr>
         <w:t>if</w:t>
       </w:r>
+      <w:proofErr w:type="gramEnd"/>
       <w:r>
         <w:rPr>
           <w:rFonts w:ascii="Consolas" w:hAnsi="Consolas" w:cs="Consolas"/>
@@ -7483,6 +8253,7 @@
         </w:rPr>
         <w:t xml:space="preserve"> </w:t>
       </w:r>
+      <w:proofErr w:type="gramStart"/>
       <w:r>
         <w:rPr>
           <w:rFonts w:ascii="Consolas" w:hAnsi="Consolas" w:cs="Consolas"/>
@@ -7493,6 +8264,7 @@
         </w:rPr>
         <w:t>print</w:t>
       </w:r>
+      <w:proofErr w:type="gramEnd"/>
       <w:r>
         <w:rPr>
           <w:rFonts w:ascii="Consolas" w:hAnsi="Consolas" w:cs="Consolas"/>
@@ -7511,7 +8283,29 @@
           <w:szCs w:val="19"/>
           <w:highlight w:val="white"/>
         </w:rPr>
-        <w:t>'This rn already exist'</w:t>
+        <w:t xml:space="preserve">'This </w:t>
+      </w:r>
+      <w:proofErr w:type="spellStart"/>
+      <w:r>
+        <w:rPr>
+          <w:rFonts w:ascii="Consolas" w:hAnsi="Consolas" w:cs="Consolas"/>
+          <w:color w:val="FF0000"/>
+          <w:sz w:val="19"/>
+          <w:szCs w:val="19"/>
+          <w:highlight w:val="white"/>
+        </w:rPr>
+        <w:t>rn</w:t>
+      </w:r>
+      <w:proofErr w:type="spellEnd"/>
+      <w:r>
+        <w:rPr>
+          <w:rFonts w:ascii="Consolas" w:hAnsi="Consolas" w:cs="Consolas"/>
+          <w:color w:val="FF0000"/>
+          <w:sz w:val="19"/>
+          <w:szCs w:val="19"/>
+          <w:highlight w:val="white"/>
+        </w:rPr>
+        <w:t xml:space="preserve"> already exist'</w:t>
       </w:r>
     </w:p>
     <w:p>
@@ -7545,6 +8339,7 @@
         </w:rPr>
         <w:t xml:space="preserve"> </w:t>
       </w:r>
+      <w:proofErr w:type="gramStart"/>
       <w:r>
         <w:rPr>
           <w:rFonts w:ascii="Consolas" w:hAnsi="Consolas" w:cs="Consolas"/>
@@ -7555,6 +8350,7 @@
         </w:rPr>
         <w:t>else</w:t>
       </w:r>
+      <w:proofErr w:type="gramEnd"/>
       <w:r>
         <w:rPr>
           <w:rFonts w:ascii="Consolas" w:hAnsi="Consolas" w:cs="Consolas"/>
@@ -7592,6 +8388,7 @@
         </w:rPr>
         <w:t xml:space="preserve"> </w:t>
       </w:r>
+      <w:proofErr w:type="gramStart"/>
       <w:r>
         <w:rPr>
           <w:rFonts w:ascii="Consolas" w:hAnsi="Consolas" w:cs="Consolas"/>
@@ -7602,6 +8399,7 @@
         </w:rPr>
         <w:t>print</w:t>
       </w:r>
+      <w:proofErr w:type="gramEnd"/>
       <w:r>
         <w:rPr>
           <w:rFonts w:ascii="Consolas" w:hAnsi="Consolas" w:cs="Consolas"/>
@@ -7646,7 +8444,27 @@
           <w:sz w:val="19"/>
           <w:szCs w:val="19"/>
         </w:rPr>
-        <w:t>We want a SP to return more than 1 value , For this, we will use Output Parameters</w:t>
+        <w:t xml:space="preserve">We want a SP to return more than 1 </w:t>
+      </w:r>
+      <w:proofErr w:type="gramStart"/>
+      <w:r>
+        <w:rPr>
+          <w:rFonts w:ascii="Consolas" w:hAnsi="Consolas" w:cs="Consolas"/>
+          <w:color w:val="000000"/>
+          <w:sz w:val="19"/>
+          <w:szCs w:val="19"/>
+        </w:rPr>
+        <w:t>value ,</w:t>
+      </w:r>
+      <w:proofErr w:type="gramEnd"/>
+      <w:r>
+        <w:rPr>
+          <w:rFonts w:ascii="Consolas" w:hAnsi="Consolas" w:cs="Consolas"/>
+          <w:color w:val="000000"/>
+          <w:sz w:val="19"/>
+          <w:szCs w:val="19"/>
+        </w:rPr>
+        <w:t xml:space="preserve"> For this, we will use Output Parameters</w:t>
       </w:r>
     </w:p>
     <w:p>
@@ -7684,6 +8502,7 @@
           <w:highlight w:val="white"/>
         </w:rPr>
       </w:pPr>
+      <w:proofErr w:type="gramStart"/>
       <w:r>
         <w:rPr>
           <w:rFonts w:ascii="Consolas" w:hAnsi="Consolas" w:cs="Consolas"/>
@@ -7694,6 +8513,7 @@
         </w:rPr>
         <w:t>create</w:t>
       </w:r>
+      <w:proofErr w:type="gramEnd"/>
       <w:r>
         <w:rPr>
           <w:rFonts w:ascii="Consolas" w:hAnsi="Consolas" w:cs="Consolas"/>
@@ -7704,6 +8524,7 @@
         </w:rPr>
         <w:t xml:space="preserve"> </w:t>
       </w:r>
+      <w:proofErr w:type="spellStart"/>
       <w:r>
         <w:rPr>
           <w:rFonts w:ascii="Consolas" w:hAnsi="Consolas" w:cs="Consolas"/>
@@ -7714,16 +8535,29 @@
         </w:rPr>
         <w:t>proc</w:t>
       </w:r>
-      <w:r>
-        <w:rPr>
-          <w:rFonts w:ascii="Consolas" w:hAnsi="Consolas" w:cs="Consolas"/>
-          <w:color w:val="000000"/>
-          <w:sz w:val="19"/>
-          <w:szCs w:val="19"/>
-          <w:highlight w:val="white"/>
-        </w:rPr>
-        <w:t xml:space="preserve"> GetEmployeeByID</w:t>
-      </w:r>
+      <w:proofErr w:type="spellEnd"/>
+      <w:r>
+        <w:rPr>
+          <w:rFonts w:ascii="Consolas" w:hAnsi="Consolas" w:cs="Consolas"/>
+          <w:color w:val="000000"/>
+          <w:sz w:val="19"/>
+          <w:szCs w:val="19"/>
+          <w:highlight w:val="white"/>
+        </w:rPr>
+        <w:t xml:space="preserve"> </w:t>
+      </w:r>
+      <w:proofErr w:type="spellStart"/>
+      <w:r>
+        <w:rPr>
+          <w:rFonts w:ascii="Consolas" w:hAnsi="Consolas" w:cs="Consolas"/>
+          <w:color w:val="000000"/>
+          <w:sz w:val="19"/>
+          <w:szCs w:val="19"/>
+          <w:highlight w:val="white"/>
+        </w:rPr>
+        <w:t>GetEmployeeByID</w:t>
+      </w:r>
+      <w:proofErr w:type="spellEnd"/>
       <w:r>
         <w:rPr>
           <w:rFonts w:ascii="Consolas" w:hAnsi="Consolas" w:cs="Consolas"/>
@@ -7744,6 +8578,7 @@
         </w:rPr>
         <w:t xml:space="preserve">@id </w:t>
       </w:r>
+      <w:proofErr w:type="spellStart"/>
       <w:r>
         <w:rPr>
           <w:rFonts w:ascii="Consolas" w:hAnsi="Consolas" w:cs="Consolas"/>
@@ -7754,6 +8589,7 @@
         </w:rPr>
         <w:t>int</w:t>
       </w:r>
+      <w:proofErr w:type="spellEnd"/>
       <w:r>
         <w:rPr>
           <w:rFonts w:ascii="Consolas" w:hAnsi="Consolas" w:cs="Consolas"/>
@@ -7796,6 +8632,8 @@
         </w:rPr>
         <w:t xml:space="preserve"> @name </w:t>
       </w:r>
+      <w:proofErr w:type="spellStart"/>
+      <w:proofErr w:type="gramStart"/>
       <w:r>
         <w:rPr>
           <w:rFonts w:ascii="Consolas" w:hAnsi="Consolas" w:cs="Consolas"/>
@@ -7806,6 +8644,7 @@
         </w:rPr>
         <w:t>varchar</w:t>
       </w:r>
+      <w:proofErr w:type="spellEnd"/>
       <w:r>
         <w:rPr>
           <w:rFonts w:ascii="Consolas" w:hAnsi="Consolas" w:cs="Consolas"/>
@@ -7816,6 +8655,7 @@
         </w:rPr>
         <w:t>(</w:t>
       </w:r>
+      <w:proofErr w:type="gramEnd"/>
       <w:r>
         <w:rPr>
           <w:rFonts w:ascii="Consolas" w:hAnsi="Consolas" w:cs="Consolas"/>
@@ -7956,6 +8796,7 @@
         </w:rPr>
         <w:t xml:space="preserve">  @marks </w:t>
       </w:r>
+      <w:proofErr w:type="spellStart"/>
       <w:r>
         <w:rPr>
           <w:rFonts w:ascii="Consolas" w:hAnsi="Consolas" w:cs="Consolas"/>
@@ -7966,6 +8807,7 @@
         </w:rPr>
         <w:t>int</w:t>
       </w:r>
+      <w:proofErr w:type="spellEnd"/>
       <w:r>
         <w:rPr>
           <w:rFonts w:ascii="Consolas" w:hAnsi="Consolas" w:cs="Consolas"/>
@@ -8156,6 +8998,7 @@
         </w:rPr>
         <w:t>=</w:t>
       </w:r>
+      <w:proofErr w:type="gramStart"/>
       <w:r>
         <w:rPr>
           <w:rFonts w:ascii="Consolas" w:hAnsi="Consolas" w:cs="Consolas"/>
@@ -8186,6 +9029,7 @@
         </w:rPr>
         <w:t>,</w:t>
       </w:r>
+      <w:proofErr w:type="gramEnd"/>
       <w:r>
         <w:rPr>
           <w:rFonts w:ascii="Consolas" w:hAnsi="Consolas" w:cs="Consolas"/>
@@ -8446,6 +9290,7 @@
           <w:highlight w:val="white"/>
         </w:rPr>
       </w:pPr>
+      <w:proofErr w:type="gramStart"/>
       <w:r>
         <w:rPr>
           <w:rFonts w:ascii="Consolas" w:hAnsi="Consolas" w:cs="Consolas"/>
@@ -8456,6 +9301,7 @@
         </w:rPr>
         <w:t>declare</w:t>
       </w:r>
+      <w:proofErr w:type="gramEnd"/>
       <w:r>
         <w:rPr>
           <w:rFonts w:ascii="Consolas" w:hAnsi="Consolas" w:cs="Consolas"/>
@@ -8466,6 +9312,7 @@
         </w:rPr>
         <w:t xml:space="preserve"> @name </w:t>
       </w:r>
+      <w:proofErr w:type="spellStart"/>
       <w:r>
         <w:rPr>
           <w:rFonts w:ascii="Consolas" w:hAnsi="Consolas" w:cs="Consolas"/>
@@ -8476,6 +9323,7 @@
         </w:rPr>
         <w:t>varchar</w:t>
       </w:r>
+      <w:proofErr w:type="spellEnd"/>
       <w:r>
         <w:rPr>
           <w:rFonts w:ascii="Consolas" w:hAnsi="Consolas" w:cs="Consolas"/>
@@ -8528,6 +9376,7 @@
           <w:highlight w:val="white"/>
         </w:rPr>
       </w:pPr>
+      <w:proofErr w:type="gramStart"/>
       <w:r>
         <w:rPr>
           <w:rFonts w:ascii="Consolas" w:hAnsi="Consolas" w:cs="Consolas"/>
@@ -8538,6 +9387,7 @@
         </w:rPr>
         <w:t>declare</w:t>
       </w:r>
+      <w:proofErr w:type="gramEnd"/>
       <w:r>
         <w:rPr>
           <w:rFonts w:ascii="Consolas" w:hAnsi="Consolas" w:cs="Consolas"/>
@@ -8610,6 +9460,7 @@
           <w:highlight w:val="white"/>
         </w:rPr>
       </w:pPr>
+      <w:proofErr w:type="gramStart"/>
       <w:r>
         <w:rPr>
           <w:rFonts w:ascii="Consolas" w:hAnsi="Consolas" w:cs="Consolas"/>
@@ -8620,6 +9471,7 @@
         </w:rPr>
         <w:t>declare</w:t>
       </w:r>
+      <w:proofErr w:type="gramEnd"/>
       <w:r>
         <w:rPr>
           <w:rFonts w:ascii="Consolas" w:hAnsi="Consolas" w:cs="Consolas"/>
@@ -8630,6 +9482,7 @@
         </w:rPr>
         <w:t xml:space="preserve"> @marks </w:t>
       </w:r>
+      <w:proofErr w:type="spellStart"/>
       <w:r>
         <w:rPr>
           <w:rFonts w:ascii="Consolas" w:hAnsi="Consolas" w:cs="Consolas"/>
@@ -8640,6 +9493,7 @@
         </w:rPr>
         <w:t>int</w:t>
       </w:r>
+      <w:proofErr w:type="spellEnd"/>
     </w:p>
     <w:p>
       <w:pPr>
@@ -8684,6 +9538,7 @@
           <w:highlight w:val="white"/>
         </w:rPr>
       </w:pPr>
+      <w:proofErr w:type="gramStart"/>
       <w:r>
         <w:rPr>
           <w:rFonts w:ascii="Consolas" w:hAnsi="Consolas" w:cs="Consolas"/>
@@ -8694,26 +9549,39 @@
         </w:rPr>
         <w:t>exec</w:t>
       </w:r>
-      <w:r>
-        <w:rPr>
-          <w:rFonts w:ascii="Consolas" w:hAnsi="Consolas" w:cs="Consolas"/>
-          <w:color w:val="000000"/>
-          <w:sz w:val="19"/>
-          <w:szCs w:val="19"/>
-          <w:highlight w:val="white"/>
-        </w:rPr>
-        <w:t xml:space="preserve"> GetEmployeeByID</w:t>
-      </w:r>
-      <w:r>
-        <w:rPr>
-          <w:rFonts w:ascii="Consolas" w:hAnsi="Consolas" w:cs="Consolas"/>
-          <w:color w:val="0000FF"/>
+      <w:proofErr w:type="gramEnd"/>
+      <w:r>
+        <w:rPr>
+          <w:rFonts w:ascii="Consolas" w:hAnsi="Consolas" w:cs="Consolas"/>
+          <w:color w:val="000000"/>
           <w:sz w:val="19"/>
           <w:szCs w:val="19"/>
           <w:highlight w:val="white"/>
         </w:rPr>
         <w:t xml:space="preserve"> </w:t>
       </w:r>
+      <w:proofErr w:type="spellStart"/>
+      <w:r>
+        <w:rPr>
+          <w:rFonts w:ascii="Consolas" w:hAnsi="Consolas" w:cs="Consolas"/>
+          <w:color w:val="000000"/>
+          <w:sz w:val="19"/>
+          <w:szCs w:val="19"/>
+          <w:highlight w:val="white"/>
+        </w:rPr>
+        <w:t>GetEmployeeByID</w:t>
+      </w:r>
+      <w:proofErr w:type="spellEnd"/>
+      <w:r>
+        <w:rPr>
+          <w:rFonts w:ascii="Consolas" w:hAnsi="Consolas" w:cs="Consolas"/>
+          <w:color w:val="0000FF"/>
+          <w:sz w:val="19"/>
+          <w:szCs w:val="19"/>
+          <w:highlight w:val="white"/>
+        </w:rPr>
+        <w:t xml:space="preserve"> </w:t>
+      </w:r>
       <w:r>
         <w:rPr>
           <w:rFonts w:ascii="Consolas" w:hAnsi="Consolas" w:cs="Consolas"/>
@@ -8846,6 +9714,7 @@
           <w:highlight w:val="white"/>
         </w:rPr>
       </w:pPr>
+      <w:proofErr w:type="gramStart"/>
       <w:r>
         <w:rPr>
           <w:rFonts w:ascii="Consolas" w:hAnsi="Consolas" w:cs="Consolas"/>
@@ -8856,6 +9725,7 @@
         </w:rPr>
         <w:t>print</w:t>
       </w:r>
+      <w:proofErr w:type="gramEnd"/>
       <w:r>
         <w:rPr>
           <w:rFonts w:ascii="Consolas" w:hAnsi="Consolas" w:cs="Consolas"/>
@@ -8888,6 +9758,7 @@
           <w:highlight w:val="white"/>
         </w:rPr>
       </w:pPr>
+      <w:proofErr w:type="gramStart"/>
       <w:r>
         <w:rPr>
           <w:rFonts w:ascii="Consolas" w:hAnsi="Consolas" w:cs="Consolas"/>
@@ -8898,6 +9769,7 @@
         </w:rPr>
         <w:t>print</w:t>
       </w:r>
+      <w:proofErr w:type="gramEnd"/>
       <w:r>
         <w:rPr>
           <w:rFonts w:ascii="Consolas" w:hAnsi="Consolas" w:cs="Consolas"/>
@@ -8930,6 +9802,7 @@
           <w:highlight w:val="white"/>
         </w:rPr>
       </w:pPr>
+      <w:proofErr w:type="gramStart"/>
       <w:r>
         <w:rPr>
           <w:rFonts w:ascii="Consolas" w:hAnsi="Consolas" w:cs="Consolas"/>
@@ -8940,6 +9813,7 @@
         </w:rPr>
         <w:t>print</w:t>
       </w:r>
+      <w:proofErr w:type="gramEnd"/>
       <w:r>
         <w:rPr>
           <w:rFonts w:ascii="Consolas" w:hAnsi="Consolas" w:cs="Consolas"/>
@@ -9045,8 +9919,42 @@
           <w:szCs w:val="19"/>
           <w:highlight w:val="white"/>
         </w:rPr>
-        <w:t>Functions Vs Stored Prcedures</w:t>
-      </w:r>
+        <w:t xml:space="preserve">Functions </w:t>
+      </w:r>
+      <w:proofErr w:type="spellStart"/>
+      <w:r>
+        <w:rPr>
+          <w:rFonts w:ascii="Consolas" w:hAnsi="Consolas" w:cs="Consolas"/>
+          <w:color w:val="000000"/>
+          <w:sz w:val="19"/>
+          <w:szCs w:val="19"/>
+          <w:highlight w:val="white"/>
+        </w:rPr>
+        <w:t>Vs</w:t>
+      </w:r>
+      <w:proofErr w:type="spellEnd"/>
+      <w:r>
+        <w:rPr>
+          <w:rFonts w:ascii="Consolas" w:hAnsi="Consolas" w:cs="Consolas"/>
+          <w:color w:val="000000"/>
+          <w:sz w:val="19"/>
+          <w:szCs w:val="19"/>
+          <w:highlight w:val="white"/>
+        </w:rPr>
+        <w:t xml:space="preserve"> Stored </w:t>
+      </w:r>
+      <w:proofErr w:type="spellStart"/>
+      <w:r>
+        <w:rPr>
+          <w:rFonts w:ascii="Consolas" w:hAnsi="Consolas" w:cs="Consolas"/>
+          <w:color w:val="000000"/>
+          <w:sz w:val="19"/>
+          <w:szCs w:val="19"/>
+          <w:highlight w:val="white"/>
+        </w:rPr>
+        <w:t>Prcedures</w:t>
+      </w:r>
+      <w:proofErr w:type="spellEnd"/>
     </w:p>
     <w:p>
       <w:pPr>
@@ -9131,7 +10039,29 @@
           <w:szCs w:val="19"/>
           <w:highlight w:val="white"/>
         </w:rPr>
-        <w:t xml:space="preserve">1. Functions have to always return a value  Whereas SP may or may not return a value </w:t>
+        <w:t xml:space="preserve">1. Functions have to always return a </w:t>
+      </w:r>
+      <w:proofErr w:type="gramStart"/>
+      <w:r>
+        <w:rPr>
+          <w:rFonts w:ascii="Consolas" w:hAnsi="Consolas" w:cs="Consolas"/>
+          <w:color w:val="000000"/>
+          <w:sz w:val="19"/>
+          <w:szCs w:val="19"/>
+          <w:highlight w:val="white"/>
+        </w:rPr>
+        <w:t>value  Whereas</w:t>
+      </w:r>
+      <w:proofErr w:type="gramEnd"/>
+      <w:r>
+        <w:rPr>
+          <w:rFonts w:ascii="Consolas" w:hAnsi="Consolas" w:cs="Consolas"/>
+          <w:color w:val="000000"/>
+          <w:sz w:val="19"/>
+          <w:szCs w:val="19"/>
+          <w:highlight w:val="white"/>
+        </w:rPr>
+        <w:t xml:space="preserve"> SP may or may not return a value </w:t>
       </w:r>
     </w:p>
     <w:p>
@@ -9193,7 +10123,29 @@
           <w:szCs w:val="19"/>
           <w:highlight w:val="white"/>
         </w:rPr>
-        <w:t>Whereas SP can have any Sql Statements</w:t>
+        <w:t xml:space="preserve">Whereas SP can have any </w:t>
+      </w:r>
+      <w:proofErr w:type="spellStart"/>
+      <w:r>
+        <w:rPr>
+          <w:rFonts w:ascii="Consolas" w:hAnsi="Consolas" w:cs="Consolas"/>
+          <w:color w:val="000000"/>
+          <w:sz w:val="19"/>
+          <w:szCs w:val="19"/>
+          <w:highlight w:val="white"/>
+        </w:rPr>
+        <w:t>Sql</w:t>
+      </w:r>
+      <w:proofErr w:type="spellEnd"/>
+      <w:r>
+        <w:rPr>
+          <w:rFonts w:ascii="Consolas" w:hAnsi="Consolas" w:cs="Consolas"/>
+          <w:color w:val="000000"/>
+          <w:sz w:val="19"/>
+          <w:szCs w:val="19"/>
+          <w:highlight w:val="white"/>
+        </w:rPr>
+        <w:t xml:space="preserve"> Statements</w:t>
       </w:r>
     </w:p>
     <w:p>
@@ -9225,7 +10177,29 @@
           <w:szCs w:val="19"/>
           <w:highlight w:val="white"/>
         </w:rPr>
-        <w:t>3. Functions are always compiled whenever we call them Whereas SP are stored in a pre-compiled form</w:t>
+        <w:t xml:space="preserve">3. Functions are always compiled whenever we call them </w:t>
+      </w:r>
+      <w:proofErr w:type="gramStart"/>
+      <w:r>
+        <w:rPr>
+          <w:rFonts w:ascii="Consolas" w:hAnsi="Consolas" w:cs="Consolas"/>
+          <w:color w:val="000000"/>
+          <w:sz w:val="19"/>
+          <w:szCs w:val="19"/>
+          <w:highlight w:val="white"/>
+        </w:rPr>
+        <w:t>Whereas</w:t>
+      </w:r>
+      <w:proofErr w:type="gramEnd"/>
+      <w:r>
+        <w:rPr>
+          <w:rFonts w:ascii="Consolas" w:hAnsi="Consolas" w:cs="Consolas"/>
+          <w:color w:val="000000"/>
+          <w:sz w:val="19"/>
+          <w:szCs w:val="19"/>
+          <w:highlight w:val="white"/>
+        </w:rPr>
+        <w:t xml:space="preserve"> SP are stored in a pre-compiled form</w:t>
       </w:r>
     </w:p>
     <w:p>
@@ -9289,7 +10263,29 @@
           <w:szCs w:val="19"/>
           <w:highlight w:val="white"/>
         </w:rPr>
-        <w:t>5. Functions can be invoked with Select command Whereas SP are called by exec proc name</w:t>
+        <w:t xml:space="preserve">5. Functions can be invoked with Select command Whereas SP are called by exec </w:t>
+      </w:r>
+      <w:proofErr w:type="spellStart"/>
+      <w:r>
+        <w:rPr>
+          <w:rFonts w:ascii="Consolas" w:hAnsi="Consolas" w:cs="Consolas"/>
+          <w:color w:val="000000"/>
+          <w:sz w:val="19"/>
+          <w:szCs w:val="19"/>
+          <w:highlight w:val="white"/>
+        </w:rPr>
+        <w:t>proc</w:t>
+      </w:r>
+      <w:proofErr w:type="spellEnd"/>
+      <w:r>
+        <w:rPr>
+          <w:rFonts w:ascii="Consolas" w:hAnsi="Consolas" w:cs="Consolas"/>
+          <w:color w:val="000000"/>
+          <w:sz w:val="19"/>
+          <w:szCs w:val="19"/>
+          <w:highlight w:val="white"/>
+        </w:rPr>
+        <w:t xml:space="preserve"> name</w:t>
       </w:r>
     </w:p>
     <w:p>
@@ -9321,7 +10317,29 @@
           <w:szCs w:val="19"/>
           <w:highlight w:val="white"/>
         </w:rPr>
-        <w:t>6. Functions do not support transactions, Exception Handling Whereas SP supports both</w:t>
+        <w:t xml:space="preserve">6. Functions do not support </w:t>
+      </w:r>
+      <w:proofErr w:type="gramStart"/>
+      <w:r>
+        <w:rPr>
+          <w:rFonts w:ascii="Consolas" w:hAnsi="Consolas" w:cs="Consolas"/>
+          <w:color w:val="000000"/>
+          <w:sz w:val="19"/>
+          <w:szCs w:val="19"/>
+          <w:highlight w:val="white"/>
+        </w:rPr>
+        <w:t>transactions,</w:t>
+      </w:r>
+      <w:proofErr w:type="gramEnd"/>
+      <w:r>
+        <w:rPr>
+          <w:rFonts w:ascii="Consolas" w:hAnsi="Consolas" w:cs="Consolas"/>
+          <w:color w:val="000000"/>
+          <w:sz w:val="19"/>
+          <w:szCs w:val="19"/>
+          <w:highlight w:val="white"/>
+        </w:rPr>
+        <w:t xml:space="preserve"> Exception Handling Whereas SP supports both</w:t>
       </w:r>
     </w:p>
     <w:p>
@@ -9460,15 +10478,10 @@
           <w:szCs w:val="19"/>
           <w:highlight w:val="white"/>
         </w:rPr>
-        <w:t xml:space="preserve">String functions : Len() , left() </w:t>
-      </w:r>
-    </w:p>
-    <w:p>
-      <w:pPr>
-        <w:autoSpaceDE w:val="0"/>
-        <w:autoSpaceDN w:val="0"/>
-        <w:adjustRightInd w:val="0"/>
-        <w:spacing w:after="0" w:line="240" w:lineRule="auto"/>
+        <w:t xml:space="preserve">String </w:t>
+      </w:r>
+      <w:proofErr w:type="gramStart"/>
+      <w:r>
         <w:rPr>
           <w:rFonts w:ascii="Consolas" w:hAnsi="Consolas" w:cs="Consolas"/>
           <w:color w:val="008000"/>
@@ -9476,7 +10489,9 @@
           <w:szCs w:val="19"/>
           <w:highlight w:val="white"/>
         </w:rPr>
-      </w:pPr>
+        <w:t>functions :</w:t>
+      </w:r>
+      <w:proofErr w:type="gramEnd"/>
       <w:r>
         <w:rPr>
           <w:rFonts w:ascii="Consolas" w:hAnsi="Consolas" w:cs="Consolas"/>
@@ -9485,7 +10500,7 @@
           <w:szCs w:val="19"/>
           <w:highlight w:val="white"/>
         </w:rPr>
-        <w:t>Date functions : DatePart()</w:t>
+        <w:t xml:space="preserve"> Len() , left() </w:t>
       </w:r>
     </w:p>
     <w:p>
@@ -9510,15 +10525,10 @@
           <w:szCs w:val="19"/>
           <w:highlight w:val="white"/>
         </w:rPr>
-        <w:t>Numeric functions : max() min()</w:t>
-      </w:r>
-    </w:p>
-    <w:p>
-      <w:pPr>
-        <w:autoSpaceDE w:val="0"/>
-        <w:autoSpaceDN w:val="0"/>
-        <w:adjustRightInd w:val="0"/>
-        <w:spacing w:after="0" w:line="240" w:lineRule="auto"/>
+        <w:t xml:space="preserve">Date </w:t>
+      </w:r>
+      <w:proofErr w:type="gramStart"/>
+      <w:r>
         <w:rPr>
           <w:rFonts w:ascii="Consolas" w:hAnsi="Consolas" w:cs="Consolas"/>
           <w:color w:val="008000"/>
@@ -9526,14 +10536,10 @@
           <w:szCs w:val="19"/>
           <w:highlight w:val="white"/>
         </w:rPr>
-      </w:pPr>
-    </w:p>
-    <w:p>
-      <w:pPr>
-        <w:autoSpaceDE w:val="0"/>
-        <w:autoSpaceDN w:val="0"/>
-        <w:adjustRightInd w:val="0"/>
-        <w:spacing w:after="0" w:line="240" w:lineRule="auto"/>
+        <w:t>functions :</w:t>
+      </w:r>
+      <w:proofErr w:type="gramEnd"/>
+      <w:r>
         <w:rPr>
           <w:rFonts w:ascii="Consolas" w:hAnsi="Consolas" w:cs="Consolas"/>
           <w:color w:val="008000"/>
@@ -9541,7 +10547,9 @@
           <w:szCs w:val="19"/>
           <w:highlight w:val="white"/>
         </w:rPr>
-      </w:pPr>
+        <w:t xml:space="preserve"> </w:t>
+      </w:r>
+      <w:proofErr w:type="spellStart"/>
       <w:r>
         <w:rPr>
           <w:rFonts w:ascii="Consolas" w:hAnsi="Consolas" w:cs="Consolas"/>
@@ -9550,15 +10558,10 @@
           <w:szCs w:val="19"/>
           <w:highlight w:val="white"/>
         </w:rPr>
-        <w:t>UDF : User Defined</w:t>
-      </w:r>
-    </w:p>
-    <w:p>
-      <w:pPr>
-        <w:autoSpaceDE w:val="0"/>
-        <w:autoSpaceDN w:val="0"/>
-        <w:adjustRightInd w:val="0"/>
-        <w:spacing w:after="0" w:line="240" w:lineRule="auto"/>
+        <w:t>DatePart</w:t>
+      </w:r>
+      <w:proofErr w:type="spellEnd"/>
+      <w:r>
         <w:rPr>
           <w:rFonts w:ascii="Consolas" w:hAnsi="Consolas" w:cs="Consolas"/>
           <w:color w:val="008000"/>
@@ -9566,23 +10569,15 @@
           <w:szCs w:val="19"/>
           <w:highlight w:val="white"/>
         </w:rPr>
-      </w:pPr>
-    </w:p>
-    <w:p>
-      <w:pPr>
-        <w:autoSpaceDE w:val="0"/>
-        <w:autoSpaceDN w:val="0"/>
-        <w:adjustRightInd w:val="0"/>
-        <w:spacing w:after="0" w:line="240" w:lineRule="auto"/>
-        <w:rPr>
-          <w:rFonts w:ascii="Consolas" w:hAnsi="Consolas" w:cs="Consolas"/>
-          <w:color w:val="000000"/>
-          <w:sz w:val="19"/>
-          <w:szCs w:val="19"/>
-          <w:highlight w:val="white"/>
-        </w:rPr>
-      </w:pPr>
-      <w:r>
+        <w:t>()</w:t>
+      </w:r>
+    </w:p>
+    <w:p>
+      <w:pPr>
+        <w:autoSpaceDE w:val="0"/>
+        <w:autoSpaceDN w:val="0"/>
+        <w:adjustRightInd w:val="0"/>
+        <w:spacing w:after="0" w:line="240" w:lineRule="auto"/>
         <w:rPr>
           <w:rFonts w:ascii="Consolas" w:hAnsi="Consolas" w:cs="Consolas"/>
           <w:color w:val="008000"/>
@@ -9590,6 +10585,129 @@
           <w:szCs w:val="19"/>
           <w:highlight w:val="white"/>
         </w:rPr>
+      </w:pPr>
+      <w:r>
+        <w:rPr>
+          <w:rFonts w:ascii="Consolas" w:hAnsi="Consolas" w:cs="Consolas"/>
+          <w:color w:val="008000"/>
+          <w:sz w:val="19"/>
+          <w:szCs w:val="19"/>
+          <w:highlight w:val="white"/>
+        </w:rPr>
+        <w:t xml:space="preserve">Numeric </w:t>
+      </w:r>
+      <w:proofErr w:type="gramStart"/>
+      <w:r>
+        <w:rPr>
+          <w:rFonts w:ascii="Consolas" w:hAnsi="Consolas" w:cs="Consolas"/>
+          <w:color w:val="008000"/>
+          <w:sz w:val="19"/>
+          <w:szCs w:val="19"/>
+          <w:highlight w:val="white"/>
+        </w:rPr>
+        <w:t>functions :</w:t>
+      </w:r>
+      <w:proofErr w:type="gramEnd"/>
+      <w:r>
+        <w:rPr>
+          <w:rFonts w:ascii="Consolas" w:hAnsi="Consolas" w:cs="Consolas"/>
+          <w:color w:val="008000"/>
+          <w:sz w:val="19"/>
+          <w:szCs w:val="19"/>
+          <w:highlight w:val="white"/>
+        </w:rPr>
+        <w:t xml:space="preserve"> max() min()</w:t>
+      </w:r>
+    </w:p>
+    <w:p>
+      <w:pPr>
+        <w:autoSpaceDE w:val="0"/>
+        <w:autoSpaceDN w:val="0"/>
+        <w:adjustRightInd w:val="0"/>
+        <w:spacing w:after="0" w:line="240" w:lineRule="auto"/>
+        <w:rPr>
+          <w:rFonts w:ascii="Consolas" w:hAnsi="Consolas" w:cs="Consolas"/>
+          <w:color w:val="008000"/>
+          <w:sz w:val="19"/>
+          <w:szCs w:val="19"/>
+          <w:highlight w:val="white"/>
+        </w:rPr>
+      </w:pPr>
+    </w:p>
+    <w:p>
+      <w:pPr>
+        <w:autoSpaceDE w:val="0"/>
+        <w:autoSpaceDN w:val="0"/>
+        <w:adjustRightInd w:val="0"/>
+        <w:spacing w:after="0" w:line="240" w:lineRule="auto"/>
+        <w:rPr>
+          <w:rFonts w:ascii="Consolas" w:hAnsi="Consolas" w:cs="Consolas"/>
+          <w:color w:val="008000"/>
+          <w:sz w:val="19"/>
+          <w:szCs w:val="19"/>
+          <w:highlight w:val="white"/>
+        </w:rPr>
+      </w:pPr>
+      <w:proofErr w:type="gramStart"/>
+      <w:r>
+        <w:rPr>
+          <w:rFonts w:ascii="Consolas" w:hAnsi="Consolas" w:cs="Consolas"/>
+          <w:color w:val="008000"/>
+          <w:sz w:val="19"/>
+          <w:szCs w:val="19"/>
+          <w:highlight w:val="white"/>
+        </w:rPr>
+        <w:t>UDF :</w:t>
+      </w:r>
+      <w:proofErr w:type="gramEnd"/>
+      <w:r>
+        <w:rPr>
+          <w:rFonts w:ascii="Consolas" w:hAnsi="Consolas" w:cs="Consolas"/>
+          <w:color w:val="008000"/>
+          <w:sz w:val="19"/>
+          <w:szCs w:val="19"/>
+          <w:highlight w:val="white"/>
+        </w:rPr>
+        <w:t xml:space="preserve"> User Defined</w:t>
+      </w:r>
+    </w:p>
+    <w:p>
+      <w:pPr>
+        <w:autoSpaceDE w:val="0"/>
+        <w:autoSpaceDN w:val="0"/>
+        <w:adjustRightInd w:val="0"/>
+        <w:spacing w:after="0" w:line="240" w:lineRule="auto"/>
+        <w:rPr>
+          <w:rFonts w:ascii="Consolas" w:hAnsi="Consolas" w:cs="Consolas"/>
+          <w:color w:val="008000"/>
+          <w:sz w:val="19"/>
+          <w:szCs w:val="19"/>
+          <w:highlight w:val="white"/>
+        </w:rPr>
+      </w:pPr>
+    </w:p>
+    <w:p>
+      <w:pPr>
+        <w:autoSpaceDE w:val="0"/>
+        <w:autoSpaceDN w:val="0"/>
+        <w:adjustRightInd w:val="0"/>
+        <w:spacing w:after="0" w:line="240" w:lineRule="auto"/>
+        <w:rPr>
+          <w:rFonts w:ascii="Consolas" w:hAnsi="Consolas" w:cs="Consolas"/>
+          <w:color w:val="000000"/>
+          <w:sz w:val="19"/>
+          <w:szCs w:val="19"/>
+          <w:highlight w:val="white"/>
+        </w:rPr>
+      </w:pPr>
+      <w:r>
+        <w:rPr>
+          <w:rFonts w:ascii="Consolas" w:hAnsi="Consolas" w:cs="Consolas"/>
+          <w:color w:val="008000"/>
+          <w:sz w:val="19"/>
+          <w:szCs w:val="19"/>
+          <w:highlight w:val="white"/>
+        </w:rPr>
         <w:t>-- Functions are similar to SP in concept</w:t>
       </w:r>
     </w:p>
@@ -9625,10 +10743,9 @@
           <w:szCs w:val="19"/>
           <w:highlight w:val="white"/>
         </w:rPr>
-        <w:t xml:space="preserve"> function</w:t>
-      </w:r>
-      <w:bookmarkStart w:id="0" w:name="_GoBack"/>
-      <w:bookmarkEnd w:id="0"/>
+        <w:t xml:space="preserve"> </w:t>
+      </w:r>
+      <w:proofErr w:type="spellStart"/>
       <w:r>
         <w:rPr>
           <w:rFonts w:ascii="Consolas" w:hAnsi="Consolas" w:cs="Consolas"/>
@@ -9637,23 +10754,8 @@
           <w:szCs w:val="19"/>
           <w:highlight w:val="white"/>
         </w:rPr>
-        <w:t>name ()</w:t>
-      </w:r>
-    </w:p>
-    <w:p>
-      <w:pPr>
-        <w:autoSpaceDE w:val="0"/>
-        <w:autoSpaceDN w:val="0"/>
-        <w:adjustRightInd w:val="0"/>
-        <w:spacing w:after="0" w:line="240" w:lineRule="auto"/>
-        <w:rPr>
-          <w:rFonts w:ascii="Consolas" w:hAnsi="Consolas" w:cs="Consolas"/>
-          <w:color w:val="000000"/>
-          <w:sz w:val="19"/>
-          <w:szCs w:val="19"/>
-          <w:highlight w:val="white"/>
-        </w:rPr>
-      </w:pPr>
+        <w:t>function</w:t>
+      </w:r>
       <w:r>
         <w:rPr>
           <w:rFonts w:ascii="Consolas" w:hAnsi="Consolas" w:cs="Consolas"/>
@@ -9662,6 +10764,42 @@
           <w:szCs w:val="19"/>
           <w:highlight w:val="white"/>
         </w:rPr>
+        <w:t>name</w:t>
+      </w:r>
+      <w:proofErr w:type="spellEnd"/>
+      <w:r>
+        <w:rPr>
+          <w:rFonts w:ascii="Consolas" w:hAnsi="Consolas" w:cs="Consolas"/>
+          <w:color w:val="008000"/>
+          <w:sz w:val="19"/>
+          <w:szCs w:val="19"/>
+          <w:highlight w:val="white"/>
+        </w:rPr>
+        <w:t xml:space="preserve"> ()</w:t>
+      </w:r>
+    </w:p>
+    <w:p>
+      <w:pPr>
+        <w:autoSpaceDE w:val="0"/>
+        <w:autoSpaceDN w:val="0"/>
+        <w:adjustRightInd w:val="0"/>
+        <w:spacing w:after="0" w:line="240" w:lineRule="auto"/>
+        <w:rPr>
+          <w:rFonts w:ascii="Consolas" w:hAnsi="Consolas" w:cs="Consolas"/>
+          <w:color w:val="008000"/>
+          <w:sz w:val="19"/>
+          <w:szCs w:val="19"/>
+          <w:highlight w:val="white"/>
+        </w:rPr>
+      </w:pPr>
+      <w:r>
+        <w:rPr>
+          <w:rFonts w:ascii="Consolas" w:hAnsi="Consolas" w:cs="Consolas"/>
+          <w:color w:val="008000"/>
+          <w:sz w:val="19"/>
+          <w:szCs w:val="19"/>
+          <w:highlight w:val="white"/>
+        </w:rPr>
         <w:t>-- returns type</w:t>
       </w:r>
     </w:p>
@@ -9687,6 +10825,31 @@
           <w:szCs w:val="19"/>
           <w:highlight w:val="white"/>
         </w:rPr>
+        <w:t>-- AS</w:t>
+      </w:r>
+    </w:p>
+    <w:p>
+      <w:pPr>
+        <w:autoSpaceDE w:val="0"/>
+        <w:autoSpaceDN w:val="0"/>
+        <w:adjustRightInd w:val="0"/>
+        <w:spacing w:after="0" w:line="240" w:lineRule="auto"/>
+        <w:rPr>
+          <w:rFonts w:ascii="Consolas" w:hAnsi="Consolas" w:cs="Consolas"/>
+          <w:color w:val="000000"/>
+          <w:sz w:val="19"/>
+          <w:szCs w:val="19"/>
+          <w:highlight w:val="white"/>
+        </w:rPr>
+      </w:pPr>
+      <w:r>
+        <w:rPr>
+          <w:rFonts w:ascii="Consolas" w:hAnsi="Consolas" w:cs="Consolas"/>
+          <w:color w:val="008000"/>
+          <w:sz w:val="19"/>
+          <w:szCs w:val="19"/>
+          <w:highlight w:val="white"/>
+        </w:rPr>
         <w:t>--Begin</w:t>
       </w:r>
     </w:p>
@@ -9712,23 +10875,9 @@
           <w:szCs w:val="19"/>
           <w:highlight w:val="white"/>
         </w:rPr>
-        <w:t>-- statements</w:t>
-      </w:r>
-    </w:p>
-    <w:p>
-      <w:pPr>
-        <w:autoSpaceDE w:val="0"/>
-        <w:autoSpaceDN w:val="0"/>
-        <w:adjustRightInd w:val="0"/>
-        <w:spacing w:after="0" w:line="240" w:lineRule="auto"/>
-        <w:rPr>
-          <w:rFonts w:ascii="Consolas" w:hAnsi="Consolas" w:cs="Consolas"/>
-          <w:color w:val="000000"/>
-          <w:sz w:val="19"/>
-          <w:szCs w:val="19"/>
-          <w:highlight w:val="white"/>
-        </w:rPr>
-      </w:pPr>
+        <w:t xml:space="preserve">-- </w:t>
+      </w:r>
+      <w:proofErr w:type="gramStart"/>
       <w:r>
         <w:rPr>
           <w:rFonts w:ascii="Consolas" w:hAnsi="Consolas" w:cs="Consolas"/>
@@ -9737,6 +10886,32 @@
           <w:szCs w:val="19"/>
           <w:highlight w:val="white"/>
         </w:rPr>
+        <w:t>statements</w:t>
+      </w:r>
+      <w:proofErr w:type="gramEnd"/>
+    </w:p>
+    <w:p>
+      <w:pPr>
+        <w:autoSpaceDE w:val="0"/>
+        <w:autoSpaceDN w:val="0"/>
+        <w:adjustRightInd w:val="0"/>
+        <w:spacing w:after="0" w:line="240" w:lineRule="auto"/>
+        <w:rPr>
+          <w:rFonts w:ascii="Consolas" w:hAnsi="Consolas" w:cs="Consolas"/>
+          <w:color w:val="000000"/>
+          <w:sz w:val="19"/>
+          <w:szCs w:val="19"/>
+          <w:highlight w:val="white"/>
+        </w:rPr>
+      </w:pPr>
+      <w:r>
+        <w:rPr>
+          <w:rFonts w:ascii="Consolas" w:hAnsi="Consolas" w:cs="Consolas"/>
+          <w:color w:val="008000"/>
+          <w:sz w:val="19"/>
+          <w:szCs w:val="19"/>
+          <w:highlight w:val="white"/>
+        </w:rPr>
         <w:t>-- return value</w:t>
       </w:r>
     </w:p>
@@ -9763,7 +10938,29 @@
           <w:szCs w:val="19"/>
           <w:highlight w:val="white"/>
         </w:rPr>
-        <w:t xml:space="preserve">-- end  </w:t>
+        <w:t xml:space="preserve">-- </w:t>
+      </w:r>
+      <w:proofErr w:type="gramStart"/>
+      <w:r>
+        <w:rPr>
+          <w:rFonts w:ascii="Consolas" w:hAnsi="Consolas" w:cs="Consolas"/>
+          <w:color w:val="008000"/>
+          <w:sz w:val="19"/>
+          <w:szCs w:val="19"/>
+          <w:highlight w:val="white"/>
+        </w:rPr>
+        <w:t>end</w:t>
+      </w:r>
+      <w:proofErr w:type="gramEnd"/>
+      <w:r>
+        <w:rPr>
+          <w:rFonts w:ascii="Consolas" w:hAnsi="Consolas" w:cs="Consolas"/>
+          <w:color w:val="008000"/>
+          <w:sz w:val="19"/>
+          <w:szCs w:val="19"/>
+          <w:highlight w:val="white"/>
+        </w:rPr>
+        <w:t xml:space="preserve">  </w:t>
       </w:r>
     </w:p>
     <w:p>
@@ -9827,6 +11024,7 @@
           <w:highlight w:val="white"/>
         </w:rPr>
       </w:pPr>
+      <w:proofErr w:type="gramStart"/>
       <w:r>
         <w:rPr>
           <w:rFonts w:ascii="Consolas" w:hAnsi="Consolas" w:cs="Consolas"/>
@@ -9837,6 +11035,7 @@
         </w:rPr>
         <w:t>create</w:t>
       </w:r>
+      <w:proofErr w:type="gramEnd"/>
       <w:r>
         <w:rPr>
           <w:rFonts w:ascii="Consolas" w:hAnsi="Consolas" w:cs="Consolas"/>
@@ -9865,8 +11064,20 @@
           <w:szCs w:val="19"/>
           <w:highlight w:val="white"/>
         </w:rPr>
-        <w:t xml:space="preserve"> MaxMarks</w:t>
-      </w:r>
+        <w:t xml:space="preserve"> </w:t>
+      </w:r>
+      <w:proofErr w:type="spellStart"/>
+      <w:r>
+        <w:rPr>
+          <w:rFonts w:ascii="Consolas" w:hAnsi="Consolas" w:cs="Consolas"/>
+          <w:color w:val="000000"/>
+          <w:sz w:val="19"/>
+          <w:szCs w:val="19"/>
+          <w:highlight w:val="white"/>
+        </w:rPr>
+        <w:t>MaxMarks</w:t>
+      </w:r>
+      <w:proofErr w:type="spellEnd"/>
       <w:r>
         <w:rPr>
           <w:rFonts w:ascii="Consolas" w:hAnsi="Consolas" w:cs="Consolas"/>
@@ -9899,6 +11110,7 @@
           <w:highlight w:val="white"/>
         </w:rPr>
       </w:pPr>
+      <w:proofErr w:type="gramStart"/>
       <w:r>
         <w:rPr>
           <w:rFonts w:ascii="Consolas" w:hAnsi="Consolas" w:cs="Consolas"/>
@@ -9909,6 +11121,7 @@
         </w:rPr>
         <w:t>returns</w:t>
       </w:r>
+      <w:proofErr w:type="gramEnd"/>
       <w:r>
         <w:rPr>
           <w:rFonts w:ascii="Consolas" w:hAnsi="Consolas" w:cs="Consolas"/>
@@ -9919,6 +11132,7 @@
         </w:rPr>
         <w:t xml:space="preserve"> </w:t>
       </w:r>
+      <w:proofErr w:type="spellStart"/>
       <w:r>
         <w:rPr>
           <w:rFonts w:ascii="Consolas" w:hAnsi="Consolas" w:cs="Consolas"/>
@@ -9929,6 +11143,7 @@
         </w:rPr>
         <w:t>int</w:t>
       </w:r>
+      <w:proofErr w:type="spellEnd"/>
     </w:p>
     <w:p>
       <w:pPr>
@@ -10015,6 +11230,7 @@
           <w:highlight w:val="white"/>
         </w:rPr>
       </w:pPr>
+      <w:proofErr w:type="gramStart"/>
       <w:r>
         <w:rPr>
           <w:rFonts w:ascii="Consolas" w:hAnsi="Consolas" w:cs="Consolas"/>
@@ -10025,6 +11241,7 @@
         </w:rPr>
         <w:t>declare</w:t>
       </w:r>
+      <w:proofErr w:type="gramEnd"/>
       <w:r>
         <w:rPr>
           <w:rFonts w:ascii="Consolas" w:hAnsi="Consolas" w:cs="Consolas"/>
@@ -10035,6 +11252,7 @@
         </w:rPr>
         <w:t xml:space="preserve"> @count </w:t>
       </w:r>
+      <w:proofErr w:type="spellStart"/>
       <w:r>
         <w:rPr>
           <w:rFonts w:ascii="Consolas" w:hAnsi="Consolas" w:cs="Consolas"/>
@@ -10045,6 +11263,7 @@
         </w:rPr>
         <w:t>int</w:t>
       </w:r>
+      <w:proofErr w:type="spellEnd"/>
     </w:p>
     <w:p>
       <w:pPr>
@@ -10107,6 +11326,7 @@
         </w:rPr>
         <w:t xml:space="preserve"> </w:t>
       </w:r>
+      <w:proofErr w:type="gramStart"/>
       <w:r>
         <w:rPr>
           <w:rFonts w:ascii="Consolas" w:hAnsi="Consolas" w:cs="Consolas"/>
@@ -10127,6 +11347,7 @@
         </w:rPr>
         <w:t>(</w:t>
       </w:r>
+      <w:proofErr w:type="gramEnd"/>
       <w:r>
         <w:rPr>
           <w:rFonts w:ascii="Consolas" w:hAnsi="Consolas" w:cs="Consolas"/>
@@ -10199,6 +11420,7 @@
           <w:highlight w:val="white"/>
         </w:rPr>
       </w:pPr>
+      <w:proofErr w:type="gramStart"/>
       <w:r>
         <w:rPr>
           <w:rFonts w:ascii="Consolas" w:hAnsi="Consolas" w:cs="Consolas"/>
@@ -10209,6 +11431,7 @@
         </w:rPr>
         <w:t>return</w:t>
       </w:r>
+      <w:proofErr w:type="gramEnd"/>
       <w:r>
         <w:rPr>
           <w:rFonts w:ascii="Consolas" w:hAnsi="Consolas" w:cs="Consolas"/>
@@ -10315,6 +11538,7 @@
           <w:highlight w:val="white"/>
         </w:rPr>
       </w:pPr>
+      <w:proofErr w:type="gramStart"/>
       <w:r>
         <w:rPr>
           <w:rFonts w:ascii="Consolas" w:hAnsi="Consolas" w:cs="Consolas"/>
@@ -10325,15 +11549,27 @@
         </w:rPr>
         <w:t>select</w:t>
       </w:r>
-      <w:r>
-        <w:rPr>
-          <w:rFonts w:ascii="Consolas" w:hAnsi="Consolas" w:cs="Consolas"/>
-          <w:color w:val="000000"/>
-          <w:sz w:val="19"/>
-          <w:szCs w:val="19"/>
-          <w:highlight w:val="white"/>
-        </w:rPr>
-        <w:t xml:space="preserve"> dbo</w:t>
+      <w:proofErr w:type="gramEnd"/>
+      <w:r>
+        <w:rPr>
+          <w:rFonts w:ascii="Consolas" w:hAnsi="Consolas" w:cs="Consolas"/>
+          <w:color w:val="000000"/>
+          <w:sz w:val="19"/>
+          <w:szCs w:val="19"/>
+          <w:highlight w:val="white"/>
+        </w:rPr>
+        <w:t xml:space="preserve"> </w:t>
+      </w:r>
+      <w:proofErr w:type="spellStart"/>
+      <w:r>
+        <w:rPr>
+          <w:rFonts w:ascii="Consolas" w:hAnsi="Consolas" w:cs="Consolas"/>
+          <w:color w:val="000000"/>
+          <w:sz w:val="19"/>
+          <w:szCs w:val="19"/>
+          <w:highlight w:val="white"/>
+        </w:rPr>
+        <w:t>dbo</w:t>
       </w:r>
       <w:r>
         <w:rPr>
@@ -10355,6 +11591,7 @@
         </w:rPr>
         <w:t>MaxMarks</w:t>
       </w:r>
+      <w:proofErr w:type="spellEnd"/>
       <w:r>
         <w:rPr>
           <w:rFonts w:ascii="Consolas" w:hAnsi="Consolas" w:cs="Consolas"/>
@@ -10450,6 +11687,7 @@
           <w:highlight w:val="white"/>
         </w:rPr>
       </w:pPr>
+      <w:proofErr w:type="gramStart"/>
       <w:r>
         <w:rPr>
           <w:rFonts w:ascii="Consolas" w:hAnsi="Consolas" w:cs="Consolas"/>
@@ -10460,6 +11698,7 @@
         </w:rPr>
         <w:t>create</w:t>
       </w:r>
+      <w:proofErr w:type="gramEnd"/>
       <w:r>
         <w:rPr>
           <w:rFonts w:ascii="Consolas" w:hAnsi="Consolas" w:cs="Consolas"/>
@@ -10488,8 +11727,20 @@
           <w:szCs w:val="19"/>
           <w:highlight w:val="white"/>
         </w:rPr>
-        <w:t xml:space="preserve"> CombineStrings</w:t>
-      </w:r>
+        <w:t xml:space="preserve"> </w:t>
+      </w:r>
+      <w:proofErr w:type="spellStart"/>
+      <w:r>
+        <w:rPr>
+          <w:rFonts w:ascii="Consolas" w:hAnsi="Consolas" w:cs="Consolas"/>
+          <w:color w:val="000000"/>
+          <w:sz w:val="19"/>
+          <w:szCs w:val="19"/>
+          <w:highlight w:val="white"/>
+        </w:rPr>
+        <w:t>CombineStrings</w:t>
+      </w:r>
+      <w:proofErr w:type="spellEnd"/>
       <w:r>
         <w:rPr>
           <w:rFonts w:ascii="Consolas" w:hAnsi="Consolas" w:cs="Consolas"/>
@@ -10510,6 +11761,7 @@
         </w:rPr>
         <w:t xml:space="preserve">@string1 </w:t>
       </w:r>
+      <w:proofErr w:type="spellStart"/>
       <w:r>
         <w:rPr>
           <w:rFonts w:ascii="Consolas" w:hAnsi="Consolas" w:cs="Consolas"/>
@@ -10520,6 +11772,7 @@
         </w:rPr>
         <w:t>varchar</w:t>
       </w:r>
+      <w:proofErr w:type="spellEnd"/>
       <w:r>
         <w:rPr>
           <w:rFonts w:ascii="Consolas" w:hAnsi="Consolas" w:cs="Consolas"/>
@@ -10602,6 +11855,8 @@
         </w:rPr>
         <w:t xml:space="preserve">@string2 </w:t>
       </w:r>
+      <w:proofErr w:type="spellStart"/>
+      <w:proofErr w:type="gramStart"/>
       <w:r>
         <w:rPr>
           <w:rFonts w:ascii="Consolas" w:hAnsi="Consolas" w:cs="Consolas"/>
@@ -10612,6 +11867,7 @@
         </w:rPr>
         <w:t>varchar</w:t>
       </w:r>
+      <w:proofErr w:type="spellEnd"/>
       <w:r>
         <w:rPr>
           <w:rFonts w:ascii="Consolas" w:hAnsi="Consolas" w:cs="Consolas"/>
@@ -10622,6 +11878,7 @@
         </w:rPr>
         <w:t>(</w:t>
       </w:r>
+      <w:proofErr w:type="gramEnd"/>
       <w:r>
         <w:rPr>
           <w:rFonts w:ascii="Consolas" w:hAnsi="Consolas" w:cs="Consolas"/>
@@ -10664,6 +11921,7 @@
           <w:highlight w:val="white"/>
         </w:rPr>
       </w:pPr>
+      <w:proofErr w:type="gramStart"/>
       <w:r>
         <w:rPr>
           <w:rFonts w:ascii="Consolas" w:hAnsi="Consolas" w:cs="Consolas"/>
@@ -10674,6 +11932,7 @@
         </w:rPr>
         <w:t>returns</w:t>
       </w:r>
+      <w:proofErr w:type="gramEnd"/>
       <w:r>
         <w:rPr>
           <w:rFonts w:ascii="Consolas" w:hAnsi="Consolas" w:cs="Consolas"/>
@@ -10684,6 +11943,7 @@
         </w:rPr>
         <w:t xml:space="preserve"> </w:t>
       </w:r>
+      <w:proofErr w:type="spellStart"/>
       <w:r>
         <w:rPr>
           <w:rFonts w:ascii="Consolas" w:hAnsi="Consolas" w:cs="Consolas"/>
@@ -10694,6 +11954,7 @@
         </w:rPr>
         <w:t>varchar</w:t>
       </w:r>
+      <w:proofErr w:type="spellEnd"/>
       <w:r>
         <w:rPr>
           <w:rFonts w:ascii="Consolas" w:hAnsi="Consolas" w:cs="Consolas"/>
@@ -10810,6 +12071,7 @@
           <w:highlight w:val="white"/>
         </w:rPr>
       </w:pPr>
+      <w:proofErr w:type="gramStart"/>
       <w:r>
         <w:rPr>
           <w:rFonts w:ascii="Consolas" w:hAnsi="Consolas" w:cs="Consolas"/>
@@ -10820,6 +12082,7 @@
         </w:rPr>
         <w:t>return</w:t>
       </w:r>
+      <w:proofErr w:type="gramEnd"/>
       <w:r>
         <w:rPr>
           <w:rFonts w:ascii="Consolas" w:hAnsi="Consolas" w:cs="Consolas"/>
@@ -10830,6 +12093,7 @@
         </w:rPr>
         <w:t xml:space="preserve"> </w:t>
       </w:r>
+      <w:proofErr w:type="spellStart"/>
       <w:r>
         <w:rPr>
           <w:rFonts w:ascii="Consolas" w:hAnsi="Consolas" w:cs="Consolas"/>
@@ -10840,6 +12104,7 @@
         </w:rPr>
         <w:t>concat</w:t>
       </w:r>
+      <w:proofErr w:type="spellEnd"/>
       <w:r>
         <w:rPr>
           <w:rFonts w:ascii="Consolas" w:hAnsi="Consolas" w:cs="Consolas"/>
@@ -11028,6 +12293,7 @@
           <w:highlight w:val="white"/>
         </w:rPr>
       </w:pPr>
+      <w:proofErr w:type="gramStart"/>
       <w:r>
         <w:rPr>
           <w:rFonts w:ascii="Consolas" w:hAnsi="Consolas" w:cs="Consolas"/>
@@ -11038,15 +12304,27 @@
         </w:rPr>
         <w:t>select</w:t>
       </w:r>
-      <w:r>
-        <w:rPr>
-          <w:rFonts w:ascii="Consolas" w:hAnsi="Consolas" w:cs="Consolas"/>
-          <w:color w:val="000000"/>
-          <w:sz w:val="19"/>
-          <w:szCs w:val="19"/>
-          <w:highlight w:val="white"/>
-        </w:rPr>
-        <w:t xml:space="preserve"> dbo</w:t>
+      <w:proofErr w:type="gramEnd"/>
+      <w:r>
+        <w:rPr>
+          <w:rFonts w:ascii="Consolas" w:hAnsi="Consolas" w:cs="Consolas"/>
+          <w:color w:val="000000"/>
+          <w:sz w:val="19"/>
+          <w:szCs w:val="19"/>
+          <w:highlight w:val="white"/>
+        </w:rPr>
+        <w:t xml:space="preserve"> </w:t>
+      </w:r>
+      <w:proofErr w:type="spellStart"/>
+      <w:r>
+        <w:rPr>
+          <w:rFonts w:ascii="Consolas" w:hAnsi="Consolas" w:cs="Consolas"/>
+          <w:color w:val="000000"/>
+          <w:sz w:val="19"/>
+          <w:szCs w:val="19"/>
+          <w:highlight w:val="white"/>
+        </w:rPr>
+        <w:t>dbo</w:t>
       </w:r>
       <w:r>
         <w:rPr>
@@ -11068,6 +12346,7 @@
         </w:rPr>
         <w:t>CombineStrings</w:t>
       </w:r>
+      <w:proofErr w:type="spellEnd"/>
       <w:r>
         <w:rPr>
           <w:rFonts w:ascii="Consolas" w:hAnsi="Consolas" w:cs="Consolas"/>
@@ -11106,7 +12385,29 @@
           <w:szCs w:val="19"/>
           <w:highlight w:val="white"/>
         </w:rPr>
-        <w:t>'Sood'</w:t>
+        <w:t>'</w:t>
+      </w:r>
+      <w:proofErr w:type="spellStart"/>
+      <w:r>
+        <w:rPr>
+          <w:rFonts w:ascii="Consolas" w:hAnsi="Consolas" w:cs="Consolas"/>
+          <w:color w:val="FF0000"/>
+          <w:sz w:val="19"/>
+          <w:szCs w:val="19"/>
+          <w:highlight w:val="white"/>
+        </w:rPr>
+        <w:t>Sood</w:t>
+      </w:r>
+      <w:proofErr w:type="spellEnd"/>
+      <w:r>
+        <w:rPr>
+          <w:rFonts w:ascii="Consolas" w:hAnsi="Consolas" w:cs="Consolas"/>
+          <w:color w:val="FF0000"/>
+          <w:sz w:val="19"/>
+          <w:szCs w:val="19"/>
+          <w:highlight w:val="white"/>
+        </w:rPr>
+        <w:t>'</w:t>
       </w:r>
       <w:r>
         <w:rPr>
@@ -11140,6 +12441,7 @@
           <w:highlight w:val="white"/>
         </w:rPr>
       </w:pPr>
+      <w:proofErr w:type="gramStart"/>
       <w:r>
         <w:rPr>
           <w:rFonts w:ascii="Consolas" w:hAnsi="Consolas" w:cs="Consolas"/>
@@ -11150,15 +12452,27 @@
         </w:rPr>
         <w:t>select</w:t>
       </w:r>
-      <w:r>
-        <w:rPr>
-          <w:rFonts w:ascii="Consolas" w:hAnsi="Consolas" w:cs="Consolas"/>
-          <w:color w:val="000000"/>
-          <w:sz w:val="19"/>
-          <w:szCs w:val="19"/>
-          <w:highlight w:val="white"/>
-        </w:rPr>
-        <w:t xml:space="preserve"> dbo</w:t>
+      <w:proofErr w:type="gramEnd"/>
+      <w:r>
+        <w:rPr>
+          <w:rFonts w:ascii="Consolas" w:hAnsi="Consolas" w:cs="Consolas"/>
+          <w:color w:val="000000"/>
+          <w:sz w:val="19"/>
+          <w:szCs w:val="19"/>
+          <w:highlight w:val="white"/>
+        </w:rPr>
+        <w:t xml:space="preserve"> </w:t>
+      </w:r>
+      <w:proofErr w:type="spellStart"/>
+      <w:r>
+        <w:rPr>
+          <w:rFonts w:ascii="Consolas" w:hAnsi="Consolas" w:cs="Consolas"/>
+          <w:color w:val="000000"/>
+          <w:sz w:val="19"/>
+          <w:szCs w:val="19"/>
+          <w:highlight w:val="white"/>
+        </w:rPr>
+        <w:t>dbo</w:t>
       </w:r>
       <w:r>
         <w:rPr>
@@ -11180,6 +12494,7 @@
         </w:rPr>
         <w:t>CombineStrings</w:t>
       </w:r>
+      <w:proofErr w:type="spellEnd"/>
       <w:r>
         <w:rPr>
           <w:rFonts w:ascii="Consolas" w:hAnsi="Consolas" w:cs="Consolas"/>
@@ -11553,6 +12868,7 @@
           <w:highlight w:val="white"/>
         </w:rPr>
       </w:pPr>
+      <w:bookmarkStart w:id="0" w:name="_GoBack"/>
       <w:r>
         <w:rPr>
           <w:rFonts w:ascii="Consolas" w:hAnsi="Consolas" w:cs="Consolas"/>
@@ -11591,8 +12907,31 @@
           <w:szCs w:val="19"/>
           <w:highlight w:val="white"/>
         </w:rPr>
-        <w:t xml:space="preserve"> Fun_EmployeesInformation</w:t>
-      </w:r>
+        <w:t xml:space="preserve"> </w:t>
+      </w:r>
+      <w:proofErr w:type="spellStart"/>
+      <w:r>
+        <w:rPr>
+          <w:rFonts w:ascii="Consolas" w:hAnsi="Consolas" w:cs="Consolas"/>
+          <w:color w:val="000000"/>
+          <w:sz w:val="19"/>
+          <w:szCs w:val="19"/>
+          <w:highlight w:val="white"/>
+        </w:rPr>
+        <w:t>Fun_</w:t>
+      </w:r>
+      <w:proofErr w:type="gramStart"/>
+      <w:r>
+        <w:rPr>
+          <w:rFonts w:ascii="Consolas" w:hAnsi="Consolas" w:cs="Consolas"/>
+          <w:color w:val="000000"/>
+          <w:sz w:val="19"/>
+          <w:szCs w:val="19"/>
+          <w:highlight w:val="white"/>
+        </w:rPr>
+        <w:t>EmployeesInformation</w:t>
+      </w:r>
+      <w:proofErr w:type="spellEnd"/>
       <w:r>
         <w:rPr>
           <w:rFonts w:ascii="Consolas" w:hAnsi="Consolas" w:cs="Consolas"/>
@@ -11603,6 +12942,7 @@
         </w:rPr>
         <w:t>()</w:t>
       </w:r>
+      <w:proofErr w:type="gramEnd"/>
       <w:r>
         <w:rPr>
           <w:rFonts w:ascii="Consolas" w:hAnsi="Consolas" w:cs="Consolas"/>
@@ -11628,6 +12968,7 @@
           <w:highlight w:val="white"/>
         </w:rPr>
       </w:pPr>
+      <w:proofErr w:type="gramStart"/>
       <w:r>
         <w:rPr>
           <w:rFonts w:ascii="Consolas" w:hAnsi="Consolas" w:cs="Consolas"/>
@@ -11638,6 +12979,7 @@
         </w:rPr>
         <w:t>returns</w:t>
       </w:r>
+      <w:proofErr w:type="gramEnd"/>
       <w:r>
         <w:rPr>
           <w:rFonts w:ascii="Consolas" w:hAnsi="Consolas" w:cs="Consolas"/>
@@ -11683,6 +13025,7 @@
           <w:highlight w:val="white"/>
         </w:rPr>
       </w:pPr>
+      <w:proofErr w:type="gramStart"/>
       <w:r>
         <w:rPr>
           <w:rFonts w:ascii="Consolas" w:hAnsi="Consolas" w:cs="Consolas"/>
@@ -11693,6 +13036,7 @@
         </w:rPr>
         <w:t>as</w:t>
       </w:r>
+      <w:proofErr w:type="gramEnd"/>
       <w:r>
         <w:rPr>
           <w:rFonts w:ascii="Consolas" w:hAnsi="Consolas" w:cs="Consolas"/>
@@ -11719,6 +13063,7 @@
           <w:highlight w:val="white"/>
         </w:rPr>
       </w:pPr>
+      <w:proofErr w:type="gramStart"/>
       <w:r>
         <w:rPr>
           <w:rFonts w:ascii="Consolas" w:hAnsi="Consolas" w:cs="Consolas"/>
@@ -11739,6 +13084,7 @@
         </w:rPr>
         <w:t>(</w:t>
       </w:r>
+      <w:proofErr w:type="gramEnd"/>
       <w:r>
         <w:rPr>
           <w:rFonts w:ascii="Consolas" w:hAnsi="Consolas" w:cs="Consolas"/>
@@ -11810,6 +13156,7 @@
         <w:t>)</w:t>
       </w:r>
     </w:p>
+    <w:bookmarkEnd w:id="0"/>
     <w:p>
       <w:pPr>
         <w:shd w:val="clear" w:color="auto" w:fill="FFFFFF" w:themeFill="background1"/>
@@ -11877,6 +13224,7 @@
           <w:highlight w:val="white"/>
         </w:rPr>
       </w:pPr>
+      <w:proofErr w:type="gramStart"/>
       <w:r>
         <w:rPr>
           <w:rFonts w:ascii="Consolas" w:hAnsi="Consolas" w:cs="Consolas"/>
@@ -11887,6 +13235,7 @@
         </w:rPr>
         <w:t>select</w:t>
       </w:r>
+      <w:proofErr w:type="gramEnd"/>
       <w:r>
         <w:rPr>
           <w:rFonts w:ascii="Consolas" w:hAnsi="Consolas" w:cs="Consolas"/>
@@ -11935,7 +13284,18 @@
           <w:szCs w:val="19"/>
           <w:highlight w:val="white"/>
         </w:rPr>
-        <w:t xml:space="preserve"> dbo</w:t>
+        <w:t xml:space="preserve"> </w:t>
+      </w:r>
+      <w:proofErr w:type="spellStart"/>
+      <w:r>
+        <w:rPr>
+          <w:rFonts w:ascii="Consolas" w:hAnsi="Consolas" w:cs="Consolas"/>
+          <w:color w:val="000000"/>
+          <w:sz w:val="19"/>
+          <w:szCs w:val="19"/>
+          <w:highlight w:val="white"/>
+        </w:rPr>
+        <w:t>dbo</w:t>
       </w:r>
       <w:r>
         <w:rPr>
@@ -11957,6 +13317,7 @@
         </w:rPr>
         <w:t>Fun_EmployeesInformation</w:t>
       </w:r>
+      <w:proofErr w:type="spellEnd"/>
       <w:r>
         <w:rPr>
           <w:rFonts w:ascii="Consolas" w:hAnsi="Consolas" w:cs="Consolas"/>
@@ -12006,23 +13367,9 @@
           <w:szCs w:val="19"/>
           <w:highlight w:val="white"/>
         </w:rPr>
-        <w:t>-- FUnctions</w:t>
-      </w:r>
-    </w:p>
-    <w:p>
-      <w:pPr>
-        <w:autoSpaceDE w:val="0"/>
-        <w:autoSpaceDN w:val="0"/>
-        <w:adjustRightInd w:val="0"/>
-        <w:spacing w:after="0" w:line="240" w:lineRule="auto"/>
-        <w:rPr>
-          <w:rFonts w:ascii="Consolas" w:hAnsi="Consolas" w:cs="Consolas"/>
-          <w:color w:val="000000"/>
-          <w:sz w:val="19"/>
-          <w:szCs w:val="19"/>
-          <w:highlight w:val="white"/>
-        </w:rPr>
-      </w:pPr>
+        <w:t xml:space="preserve">-- </w:t>
+      </w:r>
+      <w:proofErr w:type="spellStart"/>
       <w:r>
         <w:rPr>
           <w:rFonts w:ascii="Consolas" w:hAnsi="Consolas" w:cs="Consolas"/>
@@ -12031,6 +13378,32 @@
           <w:szCs w:val="19"/>
           <w:highlight w:val="white"/>
         </w:rPr>
+        <w:t>FUnctions</w:t>
+      </w:r>
+      <w:proofErr w:type="spellEnd"/>
+    </w:p>
+    <w:p>
+      <w:pPr>
+        <w:autoSpaceDE w:val="0"/>
+        <w:autoSpaceDN w:val="0"/>
+        <w:adjustRightInd w:val="0"/>
+        <w:spacing w:after="0" w:line="240" w:lineRule="auto"/>
+        <w:rPr>
+          <w:rFonts w:ascii="Consolas" w:hAnsi="Consolas" w:cs="Consolas"/>
+          <w:color w:val="000000"/>
+          <w:sz w:val="19"/>
+          <w:szCs w:val="19"/>
+          <w:highlight w:val="white"/>
+        </w:rPr>
+      </w:pPr>
+      <w:r>
+        <w:rPr>
+          <w:rFonts w:ascii="Consolas" w:hAnsi="Consolas" w:cs="Consolas"/>
+          <w:color w:val="008000"/>
+          <w:sz w:val="19"/>
+          <w:szCs w:val="19"/>
+          <w:highlight w:val="white"/>
+        </w:rPr>
         <w:t>-- String Functions</w:t>
       </w:r>
     </w:p>
@@ -12138,6 +13511,7 @@
           <w:highlight w:val="white"/>
         </w:rPr>
       </w:pPr>
+      <w:proofErr w:type="gramStart"/>
       <w:r>
         <w:rPr>
           <w:rFonts w:ascii="Consolas" w:hAnsi="Consolas" w:cs="Consolas"/>
@@ -12148,6 +13522,7 @@
         </w:rPr>
         <w:t>select</w:t>
       </w:r>
+      <w:proofErr w:type="gramEnd"/>
       <w:r>
         <w:rPr>
           <w:rFonts w:ascii="Consolas" w:hAnsi="Consolas" w:cs="Consolas"/>
@@ -12158,6 +13533,7 @@
         </w:rPr>
         <w:t xml:space="preserve"> </w:t>
       </w:r>
+      <w:proofErr w:type="spellStart"/>
       <w:r>
         <w:rPr>
           <w:rFonts w:ascii="Consolas" w:hAnsi="Consolas" w:cs="Consolas"/>
@@ -12168,6 +13544,7 @@
         </w:rPr>
         <w:t>GetDate</w:t>
       </w:r>
+      <w:proofErr w:type="spellEnd"/>
       <w:r>
         <w:rPr>
           <w:rFonts w:ascii="Consolas" w:hAnsi="Consolas" w:cs="Consolas"/>
@@ -12228,6 +13605,8 @@
         </w:rPr>
         <w:t xml:space="preserve"> </w:t>
       </w:r>
+      <w:proofErr w:type="spellStart"/>
+      <w:proofErr w:type="gramStart"/>
       <w:r>
         <w:rPr>
           <w:rFonts w:ascii="Consolas" w:hAnsi="Consolas" w:cs="Consolas"/>
@@ -12238,6 +13617,7 @@
         </w:rPr>
         <w:t>Datepart</w:t>
       </w:r>
+      <w:proofErr w:type="spellEnd"/>
       <w:r>
         <w:rPr>
           <w:rFonts w:ascii="Consolas" w:hAnsi="Consolas" w:cs="Consolas"/>
@@ -12248,6 +13628,7 @@
         </w:rPr>
         <w:t>(</w:t>
       </w:r>
+      <w:proofErr w:type="gramEnd"/>
       <w:r>
         <w:rPr>
           <w:rFonts w:ascii="Consolas" w:hAnsi="Consolas" w:cs="Consolas"/>
@@ -12278,6 +13659,7 @@
         </w:rPr>
         <w:t xml:space="preserve"> </w:t>
       </w:r>
+      <w:proofErr w:type="spellStart"/>
       <w:r>
         <w:rPr>
           <w:rFonts w:ascii="Consolas" w:hAnsi="Consolas" w:cs="Consolas"/>
@@ -12288,6 +13670,7 @@
         </w:rPr>
         <w:t>GetDate</w:t>
       </w:r>
+      <w:proofErr w:type="spellEnd"/>
       <w:r>
         <w:rPr>
           <w:rFonts w:ascii="Consolas" w:hAnsi="Consolas" w:cs="Consolas"/>
@@ -12348,6 +13731,8 @@
         </w:rPr>
         <w:t xml:space="preserve"> </w:t>
       </w:r>
+      <w:proofErr w:type="spellStart"/>
+      <w:proofErr w:type="gramStart"/>
       <w:r>
         <w:rPr>
           <w:rFonts w:ascii="Consolas" w:hAnsi="Consolas" w:cs="Consolas"/>
@@ -12358,6 +13743,7 @@
         </w:rPr>
         <w:t>Datepart</w:t>
       </w:r>
+      <w:proofErr w:type="spellEnd"/>
       <w:r>
         <w:rPr>
           <w:rFonts w:ascii="Consolas" w:hAnsi="Consolas" w:cs="Consolas"/>
@@ -12368,6 +13754,7 @@
         </w:rPr>
         <w:t>(</w:t>
       </w:r>
+      <w:proofErr w:type="gramEnd"/>
       <w:r>
         <w:rPr>
           <w:rFonts w:ascii="Consolas" w:hAnsi="Consolas" w:cs="Consolas"/>
@@ -12398,6 +13785,7 @@
         </w:rPr>
         <w:t xml:space="preserve"> </w:t>
       </w:r>
+      <w:proofErr w:type="spellStart"/>
       <w:r>
         <w:rPr>
           <w:rFonts w:ascii="Consolas" w:hAnsi="Consolas" w:cs="Consolas"/>
@@ -12408,6 +13796,7 @@
         </w:rPr>
         <w:t>GetDate</w:t>
       </w:r>
+      <w:proofErr w:type="spellEnd"/>
       <w:r>
         <w:rPr>
           <w:rFonts w:ascii="Consolas" w:hAnsi="Consolas" w:cs="Consolas"/>
@@ -12448,6 +13837,7 @@
           <w:highlight w:val="white"/>
         </w:rPr>
       </w:pPr>
+      <w:proofErr w:type="gramStart"/>
       <w:r>
         <w:rPr>
           <w:rFonts w:ascii="Consolas" w:hAnsi="Consolas" w:cs="Consolas"/>
@@ -12458,6 +13848,7 @@
         </w:rPr>
         <w:t>select</w:t>
       </w:r>
+      <w:proofErr w:type="gramEnd"/>
       <w:r>
         <w:rPr>
           <w:rFonts w:ascii="Consolas" w:hAnsi="Consolas" w:cs="Consolas"/>
@@ -12468,6 +13859,7 @@
         </w:rPr>
         <w:t xml:space="preserve"> </w:t>
       </w:r>
+      <w:proofErr w:type="spellStart"/>
       <w:r>
         <w:rPr>
           <w:rFonts w:ascii="Consolas" w:hAnsi="Consolas" w:cs="Consolas"/>
@@ -12478,6 +13870,7 @@
         </w:rPr>
         <w:t>DateAdd</w:t>
       </w:r>
+      <w:proofErr w:type="spellEnd"/>
       <w:r>
         <w:rPr>
           <w:rFonts w:ascii="Consolas" w:hAnsi="Consolas" w:cs="Consolas"/>
@@ -12538,6 +13931,7 @@
         </w:rPr>
         <w:t xml:space="preserve"> </w:t>
       </w:r>
+      <w:proofErr w:type="spellStart"/>
       <w:r>
         <w:rPr>
           <w:rFonts w:ascii="Consolas" w:hAnsi="Consolas" w:cs="Consolas"/>
@@ -12548,6 +13942,7 @@
         </w:rPr>
         <w:t>GetDate</w:t>
       </w:r>
+      <w:proofErr w:type="spellEnd"/>
       <w:r>
         <w:rPr>
           <w:rFonts w:ascii="Consolas" w:hAnsi="Consolas" w:cs="Consolas"/>
@@ -12588,6 +13983,7 @@
           <w:highlight w:val="white"/>
         </w:rPr>
       </w:pPr>
+      <w:proofErr w:type="gramStart"/>
       <w:r>
         <w:rPr>
           <w:rFonts w:ascii="Consolas" w:hAnsi="Consolas" w:cs="Consolas"/>
@@ -12598,6 +13994,7 @@
         </w:rPr>
         <w:t>select</w:t>
       </w:r>
+      <w:proofErr w:type="gramEnd"/>
       <w:r>
         <w:rPr>
           <w:rFonts w:ascii="Consolas" w:hAnsi="Consolas" w:cs="Consolas"/>
@@ -12608,6 +14005,7 @@
         </w:rPr>
         <w:t xml:space="preserve"> </w:t>
       </w:r>
+      <w:proofErr w:type="spellStart"/>
       <w:r>
         <w:rPr>
           <w:rFonts w:ascii="Consolas" w:hAnsi="Consolas" w:cs="Consolas"/>
@@ -12618,6 +14016,7 @@
         </w:rPr>
         <w:t>Getdate</w:t>
       </w:r>
+      <w:proofErr w:type="spellEnd"/>
       <w:r>
         <w:rPr>
           <w:rFonts w:ascii="Consolas" w:hAnsi="Consolas" w:cs="Consolas"/>
@@ -12658,6 +14057,7 @@
           <w:highlight w:val="white"/>
         </w:rPr>
       </w:pPr>
+      <w:proofErr w:type="gramStart"/>
       <w:r>
         <w:rPr>
           <w:rFonts w:ascii="Consolas" w:hAnsi="Consolas" w:cs="Consolas"/>
@@ -12668,6 +14068,7 @@
         </w:rPr>
         <w:t>select</w:t>
       </w:r>
+      <w:proofErr w:type="gramEnd"/>
       <w:r>
         <w:rPr>
           <w:rFonts w:ascii="Consolas" w:hAnsi="Consolas" w:cs="Consolas"/>
@@ -12789,6 +14190,7 @@
           <w:highlight w:val="white"/>
         </w:rPr>
       </w:pPr>
+      <w:proofErr w:type="gramStart"/>
       <w:r>
         <w:rPr>
           <w:rFonts w:ascii="Consolas" w:hAnsi="Consolas" w:cs="Consolas"/>
@@ -12799,6 +14201,7 @@
         </w:rPr>
         <w:t>select</w:t>
       </w:r>
+      <w:proofErr w:type="gramEnd"/>
       <w:r>
         <w:rPr>
           <w:rFonts w:ascii="Consolas" w:hAnsi="Consolas" w:cs="Consolas"/>

</xml_diff>